<commit_message>
[Workflows][US_ND] Update  `EarlyTermination` form to use  `probationStartDate` (Recidiviz/recidiviz-dashboards#8287)
* update probation start date

* (bug): Probation start date

* Refine tooltip for sentencing date in US_ND client details and update early termination template document

GitOrigin-RevId: db35828f2b003797b5bcd581c6e3d005bd037e47
</commit_message>
<xml_diff>
--- a/libs/staff-shared-server/src/server/assets/workflowsTemplates/US_ND/early_termination_template.docx
+++ b/libs/staff-shared-server/src/server/assets/workflowsTemplates/US_ND/early_termination_template.docx
@@ -1,700 +1,709 @@
 
 <file path=word/document.xml><?xml version="1.0" encoding="utf-8"?>
-<w:document xmlns:wpc="http://schemas.microsoft.com/office/word/2010/wordprocessingCanvas" xmlns:cx="http://schemas.microsoft.com/office/drawing/2014/chartex" xmlns:cx1="http://schemas.microsoft.com/office/drawing/2015/9/8/chartex" xmlns:cx2="http://schemas.microsoft.com/office/drawing/2015/10/21/chartex" xmlns:cx3="http://schemas.microsoft.com/office/drawing/2016/5/9/chartex" xmlns:cx4="http://schemas.microsoft.com/office/drawing/2016/5/10/chartex" xmlns:cx5="http://schemas.microsoft.com/office/drawing/2016/5/11/chartex" xmlns:cx6="http://schemas.microsoft.com/office/drawing/2016/5/12/chartex" xmlns:cx7="http://schemas.microsoft.com/office/drawing/2016/5/13/chartex" xmlns:cx8="http://schemas.microsoft.com/office/drawing/2016/5/14/chartex" xmlns:mc="http://schemas.openxmlformats.org/markup-compatibility/2006" xmlns:aink="http://schemas.microsoft.com/office/drawing/2016/ink" xmlns:am3d="http://schemas.microsoft.com/office/drawing/2017/model3d" xmlns:o="urn:schemas-microsoft-com:office:office" xmlns:oel="http://schemas.microsoft.com/office/2019/extlst" xmlns:r="http://schemas.openxmlformats.org/officeDocument/2006/relationships" xmlns:m="http://schemas.openxmlformats.org/officeDocument/2006/math" xmlns:v="urn:schemas-microsoft-com:vml" xmlns:wp14="http://schemas.microsoft.com/office/word/2010/wordprocessingDrawing" xmlns:wp="http://schemas.openxmlformats.org/drawingml/2006/wordprocessingDrawing" xmlns:w10="urn:schemas-microsoft-com:office:word" xmlns:w="http://schemas.openxmlformats.org/wordprocessingml/2006/main" xmlns:w14="http://schemas.microsoft.com/office/word/2010/wordml" xmlns:w15="http://schemas.microsoft.com/office/word/2012/wordml" xmlns:w16cex="http://schemas.microsoft.com/office/word/2018/wordml/cex" xmlns:w16cid="http://schemas.microsoft.com/office/word/2016/wordml/cid" xmlns:w16="http://schemas.microsoft.com/office/word/2018/wordml" xmlns:w16du="http://schemas.microsoft.com/office/word/2023/wordml/word16du" xmlns:w16sdtdh="http://schemas.microsoft.com/office/word/2020/wordml/sdtdatahash" xmlns:w16se="http://schemas.microsoft.com/office/word/2015/wordml/symex" xmlns:wpg="http://schemas.microsoft.com/office/word/2010/wordprocessingGroup" xmlns:wpi="http://schemas.microsoft.com/office/word/2010/wordprocessingInk" xmlns:wne="http://schemas.microsoft.com/office/word/2006/wordml" xmlns:wps="http://schemas.microsoft.com/office/word/2010/wordprocessingShape" mc:Ignorable="w14 w15 w16se w16cid w16 w16cex w16sdtdh w16du wp14">
+<w:document xmlns:a="http://schemas.openxmlformats.org/drawingml/2006/main" xmlns:aink="http://schemas.microsoft.com/office/drawing/2016/ink" xmlns:am3d="http://schemas.microsoft.com/office/drawing/2017/model3d" xmlns:c="http://schemas.openxmlformats.org/drawingml/2006/chart" xmlns:cx="http://schemas.microsoft.com/office/drawing/2014/chartex" xmlns:cx1="http://schemas.microsoft.com/office/drawing/2015/9/8/chartex" xmlns:cx2="http://schemas.microsoft.com/office/drawing/2015/10/21/chartex" xmlns:cx3="http://schemas.microsoft.com/office/drawing/2016/5/9/chartex" xmlns:cx4="http://schemas.microsoft.com/office/drawing/2016/5/10/chartex" xmlns:cx5="http://schemas.microsoft.com/office/drawing/2016/5/11/chartex" xmlns:cx6="http://schemas.microsoft.com/office/drawing/2016/5/12/chartex" xmlns:cx7="http://schemas.microsoft.com/office/drawing/2016/5/13/chartex" xmlns:cx8="http://schemas.microsoft.com/office/drawing/2016/5/14/chartex" xmlns:dgm="http://schemas.openxmlformats.org/drawingml/2006/diagram" xmlns:lc="http://schemas.openxmlformats.org/drawingml/2006/lockedCanvas" xmlns:m="http://schemas.openxmlformats.org/officeDocument/2006/math" xmlns:mc="http://schemas.openxmlformats.org/markup-compatibility/2006" xmlns:mo="http://schemas.microsoft.com/office/mac/office/2008/main" xmlns:mv="urn:schemas-microsoft-com:mac:vml" xmlns:o="urn:schemas-microsoft-com:office:office" xmlns:oel="http://schemas.microsoft.com/office/2019/extlst" xmlns:pic="http://schemas.openxmlformats.org/drawingml/2006/picture" xmlns:r="http://schemas.openxmlformats.org/officeDocument/2006/relationships" xmlns:v="urn:schemas-microsoft-com:vml" xmlns:w="http://schemas.openxmlformats.org/wordprocessingml/2006/main" xmlns:w10="urn:schemas-microsoft-com:office:word" xmlns:w14="http://schemas.microsoft.com/office/word/2010/wordml" xmlns:w15="http://schemas.microsoft.com/office/word/2012/wordml" xmlns:w16="http://schemas.microsoft.com/office/word/2018/wordml" xmlns:w16cex="http://schemas.microsoft.com/office/word/2018/wordml/cex" xmlns:w16cid="http://schemas.microsoft.com/office/word/2016/wordml/cid" xmlns:w16du="http://schemas.microsoft.com/office/word/2023/wordml/word16du" xmlns:w16sdtdh="http://schemas.microsoft.com/office/word/2020/wordml/sdtdatahash" xmlns:w16se="http://schemas.microsoft.com/office/word/2015/wordml/symex" xmlns:wne="http://schemas.microsoft.com/office/word/2006/wordml" xmlns:wp="http://schemas.openxmlformats.org/drawingml/2006/wordprocessingDrawing" xmlns:wp14="http://schemas.microsoft.com/office/word/2010/wordprocessingDrawing" xmlns:wpc="http://schemas.microsoft.com/office/word/2010/wordprocessingCanvas" xmlns:wpg="http://schemas.microsoft.com/office/word/2010/wordprocessingGroup" xmlns:wpi="http://schemas.microsoft.com/office/word/2010/wordprocessingInk" xmlns:wps="http://schemas.microsoft.com/office/word/2010/wordprocessingShape" mc:Ignorable="w14 w15 w16se w16cid w16 w16cex w16sdtdh w16du wp14">
   <w:body>
     <w:p>
       <w:pPr>
+        <w:suppressAutoHyphens/>
+        <w:jc w:val="both"/>
         <w:tabs>
           <w:tab w:val="left" w:pos="360"/>
           <w:tab w:val="left" w:pos="5160"/>
         </w:tabs>
+        <w:rPr>
+          <w:spacing w:val="-2"/>
+          <w:b/>
+          <w:sz w:val="22"/>
+          <w:szCs w:val="22"/>
+        </w:rPr>
+      </w:pPr>
+      <w:r>
+        <w:rPr>
+          <w:spacing w:val="-2"/>
+          <w:sz w:val="22"/>
+          <w:szCs w:val="22"/>
+        </w:rPr>
+        <w:t>[1]</w:t>
+      </w:r>
+      <w:r>
+        <w:rPr>
+          <w:spacing w:val="-2"/>
+          <w:sz w:val="22"/>
+          <w:szCs w:val="22"/>
+        </w:rPr>
+        <w:tab/>
+      </w:r>
+      <w:r>
+        <w:rPr>
+          <w:spacing w:val="-2"/>
+          <w:b/>
+          <w:sz w:val="22"/>
+          <w:szCs w:val="22"/>
+        </w:rPr>
+        <w:t>The Defendant, being first duly sworn, deposes and states:</w:t>
+      </w:r>
+    </w:p>
+    <w:p>
+      <w:pPr>
         <w:suppressAutoHyphens/>
         <w:jc w:val="both"/>
-        <w:rPr>
-          <w:b/>
-          <w:spacing w:val="-2"/>
-          <w:sz w:val="22"/>
-          <w:szCs w:val="22"/>
-        </w:rPr>
-      </w:pPr>
-      <w:r>
-        <w:rPr>
-          <w:spacing w:val="-2"/>
-          <w:sz w:val="22"/>
-          <w:szCs w:val="22"/>
-        </w:rPr>
-        <w:t>[1]</w:t>
-      </w:r>
-      <w:r>
-        <w:rPr>
-          <w:spacing w:val="-2"/>
-          <w:sz w:val="22"/>
-          <w:szCs w:val="22"/>
-        </w:rPr>
-        <w:tab/>
-      </w:r>
-      <w:r>
-        <w:rPr>
-          <w:b/>
-          <w:spacing w:val="-2"/>
-          <w:sz w:val="22"/>
-          <w:szCs w:val="22"/>
-        </w:rPr>
-        <w:t>The Defendant, being first duly sworn, deposes and states:</w:t>
-      </w:r>
-    </w:p>
-    <w:p>
-      <w:pPr>
         <w:tabs>
           <w:tab w:val="left" w:pos="590"/>
           <w:tab w:val="left" w:pos="5160"/>
         </w:tabs>
+        <w:rPr>
+          <w:spacing w:val="-2"/>
+          <w:sz w:val="22"/>
+          <w:szCs w:val="22"/>
+        </w:rPr>
+      </w:pPr>
+    </w:p>
+    <w:p>
+      <w:pPr>
         <w:suppressAutoHyphens/>
-        <w:jc w:val="both"/>
-        <w:rPr>
-          <w:spacing w:val="-2"/>
-          <w:sz w:val="22"/>
-          <w:szCs w:val="22"/>
-        </w:rPr>
-      </w:pPr>
-    </w:p>
-    <w:p>
-      <w:pPr>
         <w:numPr>
           <w:ilvl w:val="0"/>
           <w:numId w:val="2"/>
         </w:numPr>
+        <w:jc w:val="both"/>
+        <w:ind w:left="810"/>
+        <w:ind w:hanging="405"/>
         <w:tabs>
           <w:tab w:val="left" w:pos="810"/>
           <w:tab w:val="left" w:pos="5160"/>
         </w:tabs>
+        <w:rPr>
+          <w:spacing w:val="-2"/>
+          <w:sz w:val="22"/>
+          <w:szCs w:val="22"/>
+        </w:rPr>
+      </w:pPr>
+      <w:r>
+        <w:rPr>
+          <w:spacing w:val="-2"/>
+          <w:sz w:val="22"/>
+          <w:szCs w:val="22"/>
+        </w:rPr>
+        <w:t>That the Defendant appeared before Judge</w:t>
+      </w:r>
+      <w:r>
+        <w:rPr>
+          <w:spacing w:val="-2"/>
+          <w:sz w:val="22"/>
+          <w:szCs w:val="22"/>
+        </w:rPr>
+        <w:t xml:space="preserve"> </w:t>
+      </w:r>
+      <w:r>
+        <w:rPr>
+          <w:sz w:val="22"/>
+          <w:szCs w:val="22"/>
+        </w:rPr>
+        <w:t>{judgeName}</w:t>
+      </w:r>
+      <w:r>
+        <w:rPr>
+          <w:spacing w:val="-2"/>
+          <w:sz w:val="22"/>
+          <w:szCs w:val="22"/>
+        </w:rPr>
+        <w:t xml:space="preserve"> </w:t>
+      </w:r>
+      <w:r>
+        <w:rPr>
+          <w:spacing w:val="-2"/>
+          <w:sz w:val="22"/>
+          <w:szCs w:val="22"/>
+        </w:rPr>
+        <w:t>and was sentenced to</w:t>
+      </w:r>
+      <w:r>
+        <w:rPr>
+          <w:spacing w:val="-2"/>
+          <w:sz w:val="22"/>
+          <w:szCs w:val="22"/>
+        </w:rPr>
+        <w:t xml:space="preserve"> </w:t>
+      </w:r>
+      <w:r>
+        <w:rPr>
+          <w:sz w:val="22"/>
+          <w:szCs w:val="22"/>
+        </w:rPr>
+        <w:t xml:space="preserve">{sentenceLengthMonths} </w:t>
+      </w:r>
+      <w:r>
+        <w:rPr>
+          <w:spacing w:val="-2"/>
+          <w:sz w:val="22"/>
+          <w:szCs w:val="22"/>
+        </w:rPr>
+        <w:t>supervised</w:t>
+      </w:r>
+      <w:r>
+        <w:rPr>
+          <w:spacing w:val="-2"/>
+          <w:sz w:val="22"/>
+          <w:szCs w:val="22"/>
+        </w:rPr>
+        <w:t xml:space="preserve"> </w:t>
+      </w:r>
+      <w:r>
+        <w:rPr>
+          <w:spacing w:val="-2"/>
+          <w:sz w:val="22"/>
+          <w:szCs w:val="22"/>
+        </w:rPr>
+        <w:t>probation</w:t>
+      </w:r>
+      <w:r>
+        <w:rPr>
+          <w:spacing w:val="-2"/>
+          <w:sz w:val="22"/>
+          <w:szCs w:val="22"/>
+        </w:rPr>
+        <w:t xml:space="preserve"> </w:t>
+      </w:r>
+      <w:r>
+        <w:rPr>
+          <w:spacing w:val="-2"/>
+          <w:sz w:val="22"/>
+          <w:szCs w:val="22"/>
+        </w:rPr>
+        <w:t xml:space="preserve">starting </w:t>
+      </w:r>
+      <w:r>
+        <w:rPr>
+          <w:spacing w:val="-2"/>
+          <w:sz w:val="22"/>
+          <w:szCs w:val="22"/>
+        </w:rPr>
+        <w:t xml:space="preserve">{probationStartDate} </w:t>
+      </w:r>
+      <w:r>
+        <w:rPr>
+          <w:spacing w:val="-2"/>
+          <w:sz w:val="22"/>
+          <w:szCs w:val="22"/>
+        </w:rPr>
+        <w:t xml:space="preserve">for the </w:t>
+      </w:r>
+      <w:r>
+        <w:rPr>
+          <w:spacing w:val="-2"/>
+          <w:sz w:val="22"/>
+          <w:szCs w:val="22"/>
+        </w:rPr>
+        <w:t>crime of</w:t>
+      </w:r>
+      <w:r>
+        <w:rPr>
+          <w:spacing w:val="-2"/>
+          <w:sz w:val="22"/>
+          <w:szCs w:val="22"/>
+        </w:rPr>
+        <w:t xml:space="preserve"> {crimeNames}</w:t>
+      </w:r>
+      <w:r>
+        <w:rPr>
+          <w:spacing w:val="-2"/>
+          <w:sz w:val="22"/>
+          <w:szCs w:val="22"/>
+        </w:rPr>
+        <w:t>.</w:t>
+      </w:r>
+    </w:p>
+    <w:p>
+      <w:pPr>
         <w:suppressAutoHyphens/>
-        <w:ind w:left="810" w:hanging="405"/>
-        <w:jc w:val="both"/>
-        <w:rPr>
-          <w:spacing w:val="-2"/>
-          <w:sz w:val="22"/>
-          <w:szCs w:val="22"/>
-        </w:rPr>
-      </w:pPr>
-      <w:r>
-        <w:rPr>
-          <w:spacing w:val="-2"/>
-          <w:sz w:val="22"/>
-          <w:szCs w:val="22"/>
-        </w:rPr>
-        <w:t>That the Defendant appeared before Judge</w:t>
-      </w:r>
-      <w:r>
-        <w:rPr>
-          <w:spacing w:val="-2"/>
-          <w:sz w:val="22"/>
-          <w:szCs w:val="22"/>
-        </w:rPr>
-        <w:t xml:space="preserve"> </w:t>
-      </w:r>
-      <w:r>
-        <w:rPr>
-          <w:sz w:val="22"/>
-          <w:szCs w:val="22"/>
-        </w:rPr>
-        <w:t>{judgeName}</w:t>
-      </w:r>
-      <w:r>
-        <w:rPr>
-          <w:spacing w:val="-2"/>
-          <w:sz w:val="22"/>
-          <w:szCs w:val="22"/>
-        </w:rPr>
-        <w:t xml:space="preserve"> </w:t>
-      </w:r>
-      <w:r>
-        <w:rPr>
-          <w:spacing w:val="-2"/>
-          <w:sz w:val="22"/>
-          <w:szCs w:val="22"/>
-        </w:rPr>
-        <w:t>and was sentenced to</w:t>
-      </w:r>
-      <w:r>
-        <w:rPr>
-          <w:spacing w:val="-2"/>
-          <w:sz w:val="22"/>
-          <w:szCs w:val="22"/>
-        </w:rPr>
-        <w:t xml:space="preserve"> </w:t>
-      </w:r>
-      <w:r>
-        <w:rPr>
-          <w:sz w:val="22"/>
-          <w:szCs w:val="22"/>
-        </w:rPr>
-        <w:t xml:space="preserve">{sentenceLengthMonths} </w:t>
-      </w:r>
-      <w:r>
-        <w:rPr>
-          <w:spacing w:val="-2"/>
-          <w:sz w:val="22"/>
-          <w:szCs w:val="22"/>
-        </w:rPr>
-        <w:t>supervised</w:t>
-      </w:r>
-      <w:r>
-        <w:rPr>
-          <w:spacing w:val="-2"/>
-          <w:sz w:val="22"/>
-          <w:szCs w:val="22"/>
-        </w:rPr>
-        <w:t xml:space="preserve"> </w:t>
-      </w:r>
-      <w:r>
-        <w:rPr>
-          <w:spacing w:val="-2"/>
-          <w:sz w:val="22"/>
-          <w:szCs w:val="22"/>
-        </w:rPr>
-        <w:t>probation</w:t>
-      </w:r>
-      <w:r>
-        <w:rPr>
-          <w:spacing w:val="-2"/>
-          <w:sz w:val="22"/>
-          <w:szCs w:val="22"/>
-        </w:rPr>
-        <w:t xml:space="preserve"> </w:t>
-      </w:r>
-      <w:r>
-        <w:rPr>
-          <w:spacing w:val="-2"/>
-          <w:sz w:val="22"/>
-          <w:szCs w:val="22"/>
-        </w:rPr>
-        <w:t xml:space="preserve">starting </w:t>
-      </w:r>
-      <w:r>
-        <w:rPr>
-          <w:spacing w:val="-2"/>
-          <w:sz w:val="22"/>
-          <w:szCs w:val="22"/>
-        </w:rPr>
-        <w:t xml:space="preserve">{supervisionStartDate} </w:t>
-      </w:r>
-      <w:r>
-        <w:rPr>
-          <w:spacing w:val="-2"/>
-          <w:sz w:val="22"/>
-          <w:szCs w:val="22"/>
-        </w:rPr>
-        <w:t xml:space="preserve">for the </w:t>
-      </w:r>
-      <w:r>
-        <w:rPr>
-          <w:spacing w:val="-2"/>
-          <w:sz w:val="22"/>
-          <w:szCs w:val="22"/>
-        </w:rPr>
-        <w:t>crime of</w:t>
-      </w:r>
-      <w:r>
-        <w:rPr>
-          <w:spacing w:val="-2"/>
-          <w:sz w:val="22"/>
-          <w:szCs w:val="22"/>
-        </w:rPr>
-        <w:t xml:space="preserve"> {crimeNames}</w:t>
-      </w:r>
-      <w:r>
-        <w:rPr>
-          <w:spacing w:val="-2"/>
-          <w:sz w:val="22"/>
-          <w:szCs w:val="22"/>
-        </w:rPr>
-        <w:t>.</w:t>
-      </w:r>
-    </w:p>
-    <w:p>
-      <w:pPr>
         <w:numPr>
           <w:ilvl w:val="0"/>
           <w:numId w:val="2"/>
         </w:numPr>
+        <w:jc w:val="both"/>
+        <w:ind w:left="810"/>
+        <w:ind w:hanging="405"/>
         <w:tabs>
           <w:tab w:val="left" w:pos="810"/>
           <w:tab w:val="left" w:pos="5160"/>
         </w:tabs>
+        <w:rPr>
+          <w:spacing w:val="-2"/>
+          <w:sz w:val="22"/>
+          <w:szCs w:val="22"/>
+        </w:rPr>
+      </w:pPr>
+      <w:r>
+        <w:rPr>
+          <w:spacing w:val="-2"/>
+          <w:sz w:val="22"/>
+          <w:szCs w:val="22"/>
+        </w:rPr>
+        <w:t xml:space="preserve">That the Defendant still owes </w:t>
+      </w:r>
+      <w:r>
+        <w:rPr>
+          <w:spacing w:val="-2"/>
+          <w:sz w:val="22"/>
+          <w:szCs w:val="22"/>
+        </w:rPr>
+        <w:t>{finesAndFees}</w:t>
+      </w:r>
+      <w:r>
+        <w:rPr>
+          <w:spacing w:val="-2"/>
+          <w:sz w:val="22"/>
+          <w:szCs w:val="22"/>
+        </w:rPr>
+        <w:t xml:space="preserve"> in fines, costs, and fees to the District Court.</w:t>
+      </w:r>
+    </w:p>
+    <w:p>
+      <w:pPr>
         <w:suppressAutoHyphens/>
-        <w:ind w:left="810" w:hanging="405"/>
-        <w:jc w:val="both"/>
-        <w:rPr>
-          <w:spacing w:val="-2"/>
-          <w:sz w:val="22"/>
-          <w:szCs w:val="22"/>
-        </w:rPr>
-      </w:pPr>
-      <w:r>
-        <w:rPr>
-          <w:spacing w:val="-2"/>
-          <w:sz w:val="22"/>
-          <w:szCs w:val="22"/>
-        </w:rPr>
-        <w:t xml:space="preserve">That the Defendant still owes </w:t>
-      </w:r>
-      <w:r>
-        <w:rPr>
-          <w:spacing w:val="-2"/>
-          <w:sz w:val="22"/>
-          <w:szCs w:val="22"/>
-        </w:rPr>
-        <w:t>{finesAndFees}</w:t>
-      </w:r>
-      <w:r>
-        <w:rPr>
-          <w:spacing w:val="-2"/>
-          <w:sz w:val="22"/>
-          <w:szCs w:val="22"/>
-        </w:rPr>
-        <w:t xml:space="preserve"> in fines, costs, and fees to the District Court.</w:t>
-      </w:r>
-    </w:p>
-    <w:p>
-      <w:pPr>
         <w:numPr>
           <w:ilvl w:val="0"/>
           <w:numId w:val="2"/>
         </w:numPr>
+        <w:jc w:val="both"/>
+        <w:ind w:left="810"/>
+        <w:ind w:hanging="405"/>
         <w:tabs>
           <w:tab w:val="left" w:pos="810"/>
           <w:tab w:val="left" w:pos="5160"/>
         </w:tabs>
+        <w:rPr>
+          <w:spacing w:val="-2"/>
+          <w:sz w:val="22"/>
+          <w:szCs w:val="22"/>
+        </w:rPr>
+      </w:pPr>
+      <w:r>
+        <w:rPr>
+          <w:spacing w:val="-2"/>
+          <w:sz w:val="22"/>
+          <w:szCs w:val="22"/>
+        </w:rPr>
+        <w:t xml:space="preserve">That the Defendant has satisfactorily met </w:t>
+      </w:r>
+      <w:r>
+        <w:rPr>
+          <w:spacing w:val="-2"/>
+          <w:sz w:val="22"/>
+          <w:szCs w:val="22"/>
+        </w:rPr>
+        <w:t xml:space="preserve">all other </w:t>
+      </w:r>
+      <w:r>
+        <w:rPr>
+          <w:spacing w:val="-2"/>
+          <w:sz w:val="22"/>
+          <w:szCs w:val="22"/>
+        </w:rPr>
+        <w:t>conditions of the Defendant’s probation.</w:t>
+      </w:r>
+    </w:p>
+    <w:p>
+      <w:pPr>
         <w:suppressAutoHyphens/>
-        <w:ind w:left="810" w:hanging="405"/>
-        <w:jc w:val="both"/>
-        <w:rPr>
-          <w:spacing w:val="-2"/>
-          <w:sz w:val="22"/>
-          <w:szCs w:val="22"/>
-        </w:rPr>
-      </w:pPr>
-      <w:r>
-        <w:rPr>
-          <w:spacing w:val="-2"/>
-          <w:sz w:val="22"/>
-          <w:szCs w:val="22"/>
-        </w:rPr>
-        <w:t xml:space="preserve">That the Defendant has satisfactorily met </w:t>
-      </w:r>
-      <w:r>
-        <w:rPr>
-          <w:spacing w:val="-2"/>
-          <w:sz w:val="22"/>
-          <w:szCs w:val="22"/>
-        </w:rPr>
-        <w:t xml:space="preserve">all other </w:t>
-      </w:r>
-      <w:r>
-        <w:rPr>
-          <w:spacing w:val="-2"/>
-          <w:sz w:val="22"/>
-          <w:szCs w:val="22"/>
-        </w:rPr>
-        <w:t>conditions of the Defendant’s probation.</w:t>
-      </w:r>
-    </w:p>
-    <w:p>
-      <w:pPr>
         <w:numPr>
           <w:ilvl w:val="0"/>
           <w:numId w:val="2"/>
         </w:numPr>
+        <w:jc w:val="both"/>
+        <w:ind w:left="810"/>
+        <w:ind w:hanging="405"/>
         <w:tabs>
           <w:tab w:val="left" w:pos="810"/>
           <w:tab w:val="left" w:pos="5160"/>
         </w:tabs>
+        <w:rPr>
+          <w:spacing w:val="-2"/>
+          <w:sz w:val="22"/>
+          <w:szCs w:val="22"/>
+        </w:rPr>
+      </w:pPr>
+      <w:r>
+        <w:rPr>
+          <w:spacing w:val="-2"/>
+          <w:sz w:val="22"/>
+          <w:szCs w:val="22"/>
+        </w:rPr>
+        <w:t>That the Defendant's probation will expire</w:t>
+      </w:r>
+      <w:r>
+        <w:rPr>
+          <w:spacing w:val="-2"/>
+          <w:sz w:val="22"/>
+          <w:szCs w:val="22"/>
+        </w:rPr>
+        <w:t xml:space="preserve"> {</w:t>
+      </w:r>
+      <w:r>
+        <w:rPr>
+          <w:sz w:val="22"/>
+          <w:szCs w:val="22"/>
+        </w:rPr>
+        <w:t>probationExpirationDate}</w:t>
+      </w:r>
+      <w:r>
+        <w:rPr>
+          <w:spacing w:val="-2"/>
+          <w:sz w:val="22"/>
+          <w:szCs w:val="22"/>
+        </w:rPr>
+        <w:t>.</w:t>
+      </w:r>
+    </w:p>
+    <w:p>
+      <w:pPr>
         <w:suppressAutoHyphens/>
-        <w:ind w:left="810" w:hanging="405"/>
         <w:jc w:val="both"/>
-        <w:rPr>
-          <w:spacing w:val="-2"/>
-          <w:sz w:val="22"/>
-          <w:szCs w:val="22"/>
-        </w:rPr>
-      </w:pPr>
-      <w:r>
-        <w:rPr>
-          <w:spacing w:val="-2"/>
-          <w:sz w:val="22"/>
-          <w:szCs w:val="22"/>
-        </w:rPr>
-        <w:t>That the Defendant's probation will expire</w:t>
-      </w:r>
-      <w:r>
-        <w:rPr>
-          <w:spacing w:val="-2"/>
-          <w:sz w:val="22"/>
-          <w:szCs w:val="22"/>
-        </w:rPr>
-        <w:t xml:space="preserve"> {</w:t>
-      </w:r>
-      <w:r>
-        <w:rPr>
-          <w:sz w:val="22"/>
-          <w:szCs w:val="22"/>
-        </w:rPr>
-        <w:t>probationExpirationDate}</w:t>
-      </w:r>
-      <w:r>
-        <w:rPr>
-          <w:spacing w:val="-2"/>
-          <w:sz w:val="22"/>
-          <w:szCs w:val="22"/>
-        </w:rPr>
-        <w:t>.</w:t>
-      </w:r>
-    </w:p>
-    <w:p>
-      <w:pPr>
         <w:tabs>
           <w:tab w:val="left" w:pos="590"/>
           <w:tab w:val="left" w:pos="5160"/>
         </w:tabs>
+        <w:rPr>
+          <w:spacing w:val="-2"/>
+          <w:sz w:val="22"/>
+          <w:szCs w:val="22"/>
+        </w:rPr>
+      </w:pPr>
+    </w:p>
+    <w:p>
+      <w:pPr>
         <w:suppressAutoHyphens/>
         <w:jc w:val="both"/>
-        <w:rPr>
-          <w:spacing w:val="-2"/>
-          <w:sz w:val="22"/>
-          <w:szCs w:val="22"/>
-        </w:rPr>
-      </w:pPr>
-    </w:p>
-    <w:p>
-      <w:pPr>
         <w:tabs>
           <w:tab w:val="left" w:pos="360"/>
           <w:tab w:val="left" w:pos="5160"/>
         </w:tabs>
+        <w:rPr>
+          <w:spacing w:val="-2"/>
+          <w:sz w:val="22"/>
+          <w:szCs w:val="22"/>
+        </w:rPr>
+      </w:pPr>
+      <w:r>
+        <w:rPr>
+          <w:spacing w:val="-2"/>
+          <w:sz w:val="22"/>
+          <w:szCs w:val="22"/>
+        </w:rPr>
+        <w:t>[2]</w:t>
+      </w:r>
+      <w:r>
+        <w:rPr>
+          <w:spacing w:val="-2"/>
+          <w:sz w:val="22"/>
+          <w:szCs w:val="22"/>
+        </w:rPr>
+        <w:tab/>
+      </w:r>
+      <w:r>
+        <w:rPr>
+          <w:spacing w:val="-2"/>
+          <w:sz w:val="22"/>
+          <w:szCs w:val="22"/>
+        </w:rPr>
+        <w:t xml:space="preserve">Therefore, the Defendant requests the Court to </w:t>
+      </w:r>
+      <w:r>
+        <w:rPr>
+          <w:spacing w:val="-2"/>
+          <w:sz w:val="22"/>
+          <w:szCs w:val="22"/>
+        </w:rPr>
+        <w:t xml:space="preserve">reduce the fines, costs, and fees to a civil judgment pursuant to N.D.C.C. § 29-26-22.1 and to </w:t>
+      </w:r>
+      <w:r>
+        <w:rPr>
+          <w:spacing w:val="-2"/>
+          <w:sz w:val="22"/>
+          <w:szCs w:val="22"/>
+        </w:rPr>
+        <w:t xml:space="preserve">terminate the probation pursuant to N.D.C.C. </w:t>
+      </w:r>
+      <w:r>
+        <w:rPr>
+          <w:spacing w:val="-2"/>
+          <w:sz w:val="22"/>
+          <w:szCs w:val="22"/>
+        </w:rPr>
+        <w:t xml:space="preserve">§ </w:t>
+      </w:r>
+      <w:r>
+        <w:rPr>
+          <w:spacing w:val="-2"/>
+          <w:sz w:val="22"/>
+          <w:szCs w:val="22"/>
+        </w:rPr>
+        <w:t>12.1-32-06.1(</w:t>
+      </w:r>
+      <w:r>
+        <w:rPr>
+          <w:spacing w:val="-2"/>
+          <w:sz w:val="22"/>
+          <w:szCs w:val="22"/>
+        </w:rPr>
+        <w:t>7</w:t>
+      </w:r>
+      <w:r>
+        <w:rPr>
+          <w:spacing w:val="-2"/>
+          <w:sz w:val="22"/>
+          <w:szCs w:val="22"/>
+        </w:rPr>
+        <w:t>).</w:t>
+      </w:r>
+    </w:p>
+    <w:p>
+      <w:pPr>
         <w:suppressAutoHyphens/>
         <w:jc w:val="both"/>
-        <w:rPr>
-          <w:spacing w:val="-2"/>
-          <w:sz w:val="22"/>
-          <w:szCs w:val="22"/>
-        </w:rPr>
-      </w:pPr>
-      <w:r>
-        <w:rPr>
-          <w:spacing w:val="-2"/>
-          <w:sz w:val="22"/>
-          <w:szCs w:val="22"/>
-        </w:rPr>
-        <w:t>[2]</w:t>
-      </w:r>
-      <w:r>
-        <w:rPr>
-          <w:spacing w:val="-2"/>
-          <w:sz w:val="22"/>
-          <w:szCs w:val="22"/>
-        </w:rPr>
-        <w:tab/>
-      </w:r>
-      <w:r>
-        <w:rPr>
-          <w:spacing w:val="-2"/>
-          <w:sz w:val="22"/>
-          <w:szCs w:val="22"/>
-        </w:rPr>
-        <w:t xml:space="preserve">Therefore, the Defendant requests the Court to </w:t>
-      </w:r>
-      <w:r>
-        <w:rPr>
-          <w:spacing w:val="-2"/>
-          <w:sz w:val="22"/>
-          <w:szCs w:val="22"/>
-        </w:rPr>
-        <w:t xml:space="preserve">reduce the fines, costs, and fees to a civil judgment pursuant to N.D.C.C. § 29-26-22.1 and to </w:t>
-      </w:r>
-      <w:r>
-        <w:rPr>
-          <w:spacing w:val="-2"/>
-          <w:sz w:val="22"/>
-          <w:szCs w:val="22"/>
-        </w:rPr>
-        <w:t xml:space="preserve">terminate the probation pursuant to N.D.C.C. </w:t>
-      </w:r>
-      <w:r>
-        <w:rPr>
-          <w:spacing w:val="-2"/>
-          <w:sz w:val="22"/>
-          <w:szCs w:val="22"/>
-        </w:rPr>
-        <w:t xml:space="preserve">§ </w:t>
-      </w:r>
-      <w:r>
-        <w:rPr>
-          <w:spacing w:val="-2"/>
-          <w:sz w:val="22"/>
-          <w:szCs w:val="22"/>
-        </w:rPr>
-        <w:t>12.1-32-06.1(</w:t>
-      </w:r>
-      <w:r>
-        <w:rPr>
-          <w:spacing w:val="-2"/>
-          <w:sz w:val="22"/>
-          <w:szCs w:val="22"/>
-        </w:rPr>
-        <w:t>7</w:t>
-      </w:r>
-      <w:r>
-        <w:rPr>
-          <w:spacing w:val="-2"/>
-          <w:sz w:val="22"/>
-          <w:szCs w:val="22"/>
-        </w:rPr>
-        <w:t>).</w:t>
-      </w:r>
-    </w:p>
-    <w:p>
-      <w:pPr>
         <w:tabs>
           <w:tab w:val="left" w:pos="590"/>
           <w:tab w:val="left" w:pos="5160"/>
         </w:tabs>
+        <w:rPr>
+          <w:spacing w:val="-2"/>
+          <w:sz w:val="22"/>
+          <w:szCs w:val="22"/>
+        </w:rPr>
+      </w:pPr>
+    </w:p>
+    <w:p>
+      <w:pPr>
         <w:suppressAutoHyphens/>
         <w:jc w:val="both"/>
-        <w:rPr>
-          <w:spacing w:val="-2"/>
-          <w:sz w:val="22"/>
-          <w:szCs w:val="22"/>
-        </w:rPr>
-      </w:pPr>
-    </w:p>
-    <w:p>
-      <w:pPr>
         <w:tabs>
           <w:tab w:val="left" w:pos="590"/>
           <w:tab w:val="left" w:pos="5160"/>
         </w:tabs>
+        <w:rPr>
+          <w:spacing w:val="-2"/>
+          <w:sz w:val="22"/>
+          <w:szCs w:val="22"/>
+        </w:rPr>
+      </w:pPr>
+      <w:r>
+        <w:rPr>
+          <w:spacing w:val="-2"/>
+          <w:sz w:val="22"/>
+          <w:szCs w:val="22"/>
+        </w:rPr>
+        <w:t xml:space="preserve">Dated this </w:t>
+      </w:r>
+      <w:r>
+        <w:rPr>
+          <w:spacing w:val="-2"/>
+          <w:sz w:val="22"/>
+          <w:szCs w:val="22"/>
+        </w:rPr>
+        <w:t>______ day of ________________</w:t>
+      </w:r>
+      <w:r>
+        <w:rPr>
+          <w:spacing w:val="-2"/>
+          <w:sz w:val="22"/>
+          <w:szCs w:val="22"/>
+        </w:rPr>
+        <w:t xml:space="preserve">, </w:t>
+      </w:r>
+      <w:r>
+        <w:rPr>
+          <w:spacing w:val="-2"/>
+          <w:sz w:val="22"/>
+          <w:szCs w:val="22"/>
+        </w:rPr>
+        <w:t>20 ____</w:t>
+      </w:r>
+      <w:r>
+        <w:rPr>
+          <w:spacing w:val="-2"/>
+          <w:sz w:val="22"/>
+          <w:szCs w:val="22"/>
+        </w:rPr>
+        <w:t>.</w:t>
+      </w:r>
+    </w:p>
+    <w:p>
+      <w:pPr>
         <w:suppressAutoHyphens/>
         <w:jc w:val="both"/>
-        <w:rPr>
-          <w:spacing w:val="-2"/>
-          <w:sz w:val="22"/>
-          <w:szCs w:val="22"/>
-        </w:rPr>
-      </w:pPr>
-      <w:r>
-        <w:rPr>
-          <w:spacing w:val="-2"/>
-          <w:sz w:val="22"/>
-          <w:szCs w:val="22"/>
-        </w:rPr>
-        <w:t xml:space="preserve">Dated this </w:t>
-      </w:r>
-      <w:r>
-        <w:rPr>
-          <w:spacing w:val="-2"/>
-          <w:sz w:val="22"/>
-          <w:szCs w:val="22"/>
-        </w:rPr>
-        <w:t>______ day of ________________</w:t>
-      </w:r>
-      <w:r>
-        <w:rPr>
-          <w:spacing w:val="-2"/>
-          <w:sz w:val="22"/>
-          <w:szCs w:val="22"/>
-        </w:rPr>
-        <w:t xml:space="preserve">, </w:t>
-      </w:r>
-      <w:r>
-        <w:rPr>
-          <w:spacing w:val="-2"/>
-          <w:sz w:val="22"/>
-          <w:szCs w:val="22"/>
-        </w:rPr>
-        <w:t>20 ____</w:t>
-      </w:r>
-      <w:r>
-        <w:rPr>
-          <w:spacing w:val="-2"/>
-          <w:sz w:val="22"/>
-          <w:szCs w:val="22"/>
-        </w:rPr>
-        <w:t>.</w:t>
-      </w:r>
-    </w:p>
-    <w:p>
-      <w:pPr>
         <w:tabs>
           <w:tab w:val="left" w:pos="5160"/>
         </w:tabs>
+        <w:rPr>
+          <w:spacing w:val="-2"/>
+          <w:sz w:val="22"/>
+          <w:szCs w:val="22"/>
+        </w:rPr>
+      </w:pPr>
+      <w:r>
+        <w:rPr>
+          <w:sz w:val="22"/>
+          <w:szCs w:val="22"/>
+        </w:rPr>
+        <w:tab/>
+      </w:r>
+      <w:r>
+        <w:rPr>
+          <w:sz w:val="22"/>
+          <w:szCs w:val="22"/>
+        </w:rPr>
+        <w:t>__________________________</w:t>
+      </w:r>
+    </w:p>
+    <w:p>
+      <w:pPr>
         <w:suppressAutoHyphens/>
         <w:jc w:val="both"/>
-        <w:rPr>
-          <w:spacing w:val="-2"/>
-          <w:sz w:val="22"/>
-          <w:szCs w:val="22"/>
-        </w:rPr>
-      </w:pPr>
-      <w:r>
-        <w:rPr>
-          <w:spacing w:val="-2"/>
-          <w:sz w:val="22"/>
-          <w:szCs w:val="22"/>
-        </w:rPr>
-        <w:tab/>
-        <w:t>__________________________</w:t>
-      </w:r>
-    </w:p>
-    <w:p>
-      <w:pPr>
         <w:tabs>
           <w:tab w:val="left" w:pos="5160"/>
         </w:tabs>
+        <w:rPr>
+          <w:spacing w:val="-2"/>
+          <w:sz w:val="22"/>
+          <w:szCs w:val="22"/>
+        </w:rPr>
+      </w:pPr>
+      <w:r>
+        <w:rPr>
+          <w:spacing w:val="-2"/>
+          <w:sz w:val="22"/>
+          <w:szCs w:val="22"/>
+        </w:rPr>
+        <w:tab/>
+      </w:r>
+      <w:r>
+        <w:rPr>
+          <w:spacing w:val="-2"/>
+          <w:sz w:val="22"/>
+          <w:szCs w:val="22"/>
+        </w:rPr>
+        <w:t>Defendant</w:t>
+      </w:r>
+    </w:p>
+    <w:p>
+      <w:pPr>
         <w:suppressAutoHyphens/>
         <w:jc w:val="both"/>
-        <w:rPr>
-          <w:spacing w:val="-2"/>
-          <w:sz w:val="22"/>
-          <w:szCs w:val="22"/>
-        </w:rPr>
-      </w:pPr>
-      <w:r>
-        <w:rPr>
-          <w:spacing w:val="-2"/>
-          <w:sz w:val="22"/>
-          <w:szCs w:val="22"/>
-        </w:rPr>
-        <w:tab/>
-      </w:r>
-      <w:r>
-        <w:rPr>
-          <w:spacing w:val="-2"/>
-          <w:sz w:val="22"/>
-          <w:szCs w:val="22"/>
-        </w:rPr>
-        <w:t>Defendant</w:t>
-      </w:r>
-    </w:p>
-    <w:p>
-      <w:pPr>
         <w:tabs>
           <w:tab w:val="left" w:pos="5160"/>
         </w:tabs>
+        <w:rPr>
+          <w:spacing w:val="-2"/>
+          <w:sz w:val="22"/>
+          <w:szCs w:val="22"/>
+        </w:rPr>
+      </w:pPr>
+    </w:p>
+    <w:p>
+      <w:pPr>
         <w:suppressAutoHyphens/>
         <w:jc w:val="both"/>
-        <w:rPr>
-          <w:spacing w:val="-2"/>
-          <w:sz w:val="22"/>
-          <w:szCs w:val="22"/>
-        </w:rPr>
-      </w:pPr>
-    </w:p>
-    <w:p>
-      <w:pPr>
         <w:tabs>
           <w:tab w:val="left" w:pos="5160"/>
         </w:tabs>
+        <w:rPr>
+          <w:spacing w:val="-2"/>
+          <w:sz w:val="22"/>
+          <w:szCs w:val="22"/>
+        </w:rPr>
+      </w:pPr>
+      <w:r>
+        <w:rPr>
+          <w:spacing w:val="-2"/>
+          <w:sz w:val="22"/>
+          <w:szCs w:val="22"/>
+        </w:rPr>
+        <w:t>Subscribed and sworn to be</w:t>
+      </w:r>
+      <w:r>
+        <w:rPr>
+          <w:spacing w:val="-2"/>
+          <w:sz w:val="22"/>
+          <w:szCs w:val="22"/>
+        </w:rPr>
+        <w:t xml:space="preserve">fore me, a notary public, </w:t>
+      </w:r>
+      <w:r>
+        <w:rPr>
+          <w:spacing w:val="-2"/>
+          <w:sz w:val="22"/>
+          <w:szCs w:val="22"/>
+        </w:rPr>
+        <w:t>this ______ day of ________________, 20 ____</w:t>
+      </w:r>
+      <w:r>
+        <w:rPr>
+          <w:spacing w:val="-2"/>
+          <w:sz w:val="22"/>
+          <w:szCs w:val="22"/>
+        </w:rPr>
+        <w:t>.</w:t>
+      </w:r>
+    </w:p>
+    <w:p>
+      <w:pPr>
         <w:suppressAutoHyphens/>
         <w:jc w:val="both"/>
-        <w:rPr>
-          <w:spacing w:val="-2"/>
-          <w:sz w:val="22"/>
-          <w:szCs w:val="22"/>
-        </w:rPr>
-      </w:pPr>
-      <w:r>
-        <w:rPr>
-          <w:spacing w:val="-2"/>
-          <w:sz w:val="22"/>
-          <w:szCs w:val="22"/>
-        </w:rPr>
-        <w:t>Subscribed and sworn to be</w:t>
-      </w:r>
-      <w:r>
-        <w:rPr>
-          <w:spacing w:val="-2"/>
-          <w:sz w:val="22"/>
-          <w:szCs w:val="22"/>
-        </w:rPr>
-        <w:t xml:space="preserve">fore me, a notary public, </w:t>
-      </w:r>
-      <w:r>
-        <w:rPr>
-          <w:spacing w:val="-2"/>
-          <w:sz w:val="22"/>
-          <w:szCs w:val="22"/>
-        </w:rPr>
-        <w:t>this ______ day of ________________, 20 ____</w:t>
-      </w:r>
-      <w:r>
-        <w:rPr>
-          <w:spacing w:val="-2"/>
-          <w:sz w:val="22"/>
-          <w:szCs w:val="22"/>
-        </w:rPr>
-        <w:t>.</w:t>
-      </w:r>
-    </w:p>
-    <w:p>
-      <w:pPr>
         <w:tabs>
           <w:tab w:val="left" w:pos="5160"/>
         </w:tabs>
+        <w:rPr>
+          <w:spacing w:val="-2"/>
+          <w:sz w:val="22"/>
+          <w:szCs w:val="22"/>
+        </w:rPr>
+      </w:pPr>
+    </w:p>
+    <w:p>
+      <w:pPr>
         <w:suppressAutoHyphens/>
         <w:jc w:val="both"/>
-        <w:rPr>
-          <w:spacing w:val="-2"/>
-          <w:sz w:val="22"/>
-          <w:szCs w:val="22"/>
-        </w:rPr>
-      </w:pPr>
-    </w:p>
-    <w:p>
-      <w:pPr>
         <w:tabs>
           <w:tab w:val="left" w:pos="5160"/>
         </w:tabs>
+        <w:rPr>
+          <w:spacing w:val="-2"/>
+          <w:sz w:val="22"/>
+          <w:szCs w:val="22"/>
+        </w:rPr>
+      </w:pPr>
+    </w:p>
+    <w:p>
+      <w:pPr>
         <w:suppressAutoHyphens/>
         <w:jc w:val="both"/>
-        <w:rPr>
-          <w:spacing w:val="-2"/>
-          <w:sz w:val="22"/>
-          <w:szCs w:val="22"/>
-        </w:rPr>
-      </w:pPr>
-    </w:p>
-    <w:p>
-      <w:pPr>
+        <w:ind w:left="5160"/>
         <w:tabs>
           <w:tab w:val="left" w:pos="5160"/>
         </w:tabs>
+        <w:rPr>
+          <w:spacing w:val="-2"/>
+          <w:sz w:val="22"/>
+          <w:szCs w:val="22"/>
+        </w:rPr>
+      </w:pPr>
+      <w:r>
+        <w:rPr>
+          <w:spacing w:val="-2"/>
+          <w:sz w:val="22"/>
+          <w:szCs w:val="22"/>
+        </w:rPr>
+        <w:t>__________________________</w:t>
+      </w:r>
+    </w:p>
+    <w:p>
+      <w:pPr>
         <w:suppressAutoHyphens/>
+        <w:jc w:val="both"/>
         <w:ind w:left="5160"/>
-        <w:jc w:val="both"/>
-        <w:rPr>
-          <w:spacing w:val="-2"/>
-          <w:sz w:val="22"/>
-          <w:szCs w:val="22"/>
-        </w:rPr>
-      </w:pPr>
-      <w:r>
-        <w:rPr>
-          <w:spacing w:val="-2"/>
-          <w:sz w:val="22"/>
-          <w:szCs w:val="22"/>
-        </w:rPr>
-        <w:t>__________________________</w:t>
-      </w:r>
-    </w:p>
-    <w:p>
-      <w:pPr>
         <w:tabs>
           <w:tab w:val="left" w:pos="5160"/>
         </w:tabs>
-        <w:suppressAutoHyphens/>
-        <w:ind w:left="5160"/>
-        <w:jc w:val="both"/>
         <w:rPr>
           <w:spacing w:val="-2"/>
           <w:sz w:val="22"/>
@@ -746,306 +755,306 @@
     </w:p>
     <w:p>
       <w:pPr>
+        <w:suppressAutoHyphens/>
+        <w:jc w:val="both"/>
         <w:tabs>
           <w:tab w:val="left" w:pos="360"/>
           <w:tab w:val="left" w:pos="5160"/>
         </w:tabs>
+        <w:rPr>
+          <w:spacing w:val="-2"/>
+          <w:sz w:val="22"/>
+          <w:szCs w:val="22"/>
+        </w:rPr>
+      </w:pPr>
+      <w:r>
+        <w:rPr>
+          <w:spacing w:val="-2"/>
+          <w:sz w:val="22"/>
+          <w:szCs w:val="22"/>
+        </w:rPr>
+        <w:t>[3]</w:t>
+      </w:r>
+      <w:r>
+        <w:rPr>
+          <w:spacing w:val="-2"/>
+          <w:sz w:val="22"/>
+          <w:szCs w:val="22"/>
+        </w:rPr>
+        <w:tab/>
+      </w:r>
+      <w:r>
+        <w:rPr>
+          <w:sz w:val="22"/>
+          <w:szCs w:val="22"/>
+        </w:rPr>
+        <w:t xml:space="preserve">{probationOfficerFullName} </w:t>
+      </w:r>
+      <w:r>
+        <w:rPr>
+          <w:spacing w:val="-2"/>
+          <w:sz w:val="22"/>
+          <w:szCs w:val="22"/>
+        </w:rPr>
+        <w:t>states:</w:t>
+      </w:r>
+    </w:p>
+    <w:p>
+      <w:pPr>
         <w:suppressAutoHyphens/>
         <w:jc w:val="both"/>
-        <w:rPr>
-          <w:spacing w:val="-2"/>
-          <w:sz w:val="22"/>
-          <w:szCs w:val="22"/>
-        </w:rPr>
-      </w:pPr>
-      <w:r>
-        <w:rPr>
-          <w:spacing w:val="-2"/>
-          <w:sz w:val="22"/>
-          <w:szCs w:val="22"/>
-        </w:rPr>
-        <w:t>[3]</w:t>
-      </w:r>
-      <w:r>
-        <w:rPr>
-          <w:spacing w:val="-2"/>
-          <w:sz w:val="22"/>
-          <w:szCs w:val="22"/>
-        </w:rPr>
-        <w:tab/>
-      </w:r>
-      <w:r>
-        <w:rPr>
-          <w:sz w:val="22"/>
-          <w:szCs w:val="22"/>
-        </w:rPr>
-        <w:t xml:space="preserve">{probationOfficerFullName} </w:t>
-      </w:r>
-      <w:r>
-        <w:rPr>
-          <w:spacing w:val="-2"/>
-          <w:sz w:val="22"/>
-          <w:szCs w:val="22"/>
-        </w:rPr>
-        <w:t>states:</w:t>
-      </w:r>
-    </w:p>
-    <w:p>
-      <w:pPr>
         <w:tabs>
           <w:tab w:val="left" w:pos="590"/>
           <w:tab w:val="left" w:pos="5160"/>
         </w:tabs>
+        <w:rPr>
+          <w:spacing w:val="-2"/>
+          <w:sz w:val="22"/>
+          <w:szCs w:val="22"/>
+        </w:rPr>
+      </w:pPr>
+    </w:p>
+    <w:p>
+      <w:pPr>
         <w:suppressAutoHyphens/>
-        <w:jc w:val="both"/>
-        <w:rPr>
-          <w:spacing w:val="-2"/>
-          <w:sz w:val="22"/>
-          <w:szCs w:val="22"/>
-        </w:rPr>
-      </w:pPr>
-    </w:p>
-    <w:p>
-      <w:pPr>
         <w:pStyle w:val="ListParagraph"/>
         <w:numPr>
           <w:ilvl w:val="0"/>
           <w:numId w:val="3"/>
         </w:numPr>
+        <w:jc w:val="both"/>
         <w:tabs>
           <w:tab w:val="left" w:pos="900"/>
           <w:tab w:val="left" w:pos="5160"/>
         </w:tabs>
+        <w:rPr>
+          <w:spacing w:val="-2"/>
+          <w:sz w:val="22"/>
+          <w:szCs w:val="22"/>
+        </w:rPr>
+      </w:pPr>
+      <w:r>
+        <w:rPr>
+          <w:spacing w:val="-2"/>
+          <w:sz w:val="22"/>
+          <w:szCs w:val="22"/>
+        </w:rPr>
+        <w:t xml:space="preserve">That I am a </w:t>
+      </w:r>
+      <w:r>
+        <w:rPr>
+          <w:spacing w:val="-2"/>
+          <w:sz w:val="22"/>
+          <w:szCs w:val="22"/>
+        </w:rPr>
+        <w:t xml:space="preserve">Probation Officer </w:t>
+      </w:r>
+      <w:r>
+        <w:rPr>
+          <w:spacing w:val="-2"/>
+          <w:sz w:val="22"/>
+          <w:szCs w:val="22"/>
+        </w:rPr>
+        <w:t>employed with the North Dakota Department of Corrections and Rehabilitation.</w:t>
+      </w:r>
+    </w:p>
+    <w:p>
+      <w:pPr>
         <w:suppressAutoHyphens/>
-        <w:jc w:val="both"/>
-        <w:rPr>
-          <w:spacing w:val="-2"/>
-          <w:sz w:val="22"/>
-          <w:szCs w:val="22"/>
-        </w:rPr>
-      </w:pPr>
-      <w:r>
-        <w:rPr>
-          <w:spacing w:val="-2"/>
-          <w:sz w:val="22"/>
-          <w:szCs w:val="22"/>
-        </w:rPr>
-        <w:t xml:space="preserve">That I am a </w:t>
-      </w:r>
-      <w:r>
-        <w:rPr>
-          <w:spacing w:val="-2"/>
-          <w:sz w:val="22"/>
-          <w:szCs w:val="22"/>
-        </w:rPr>
-        <w:t xml:space="preserve">Probation Officer </w:t>
-      </w:r>
-      <w:r>
-        <w:rPr>
-          <w:spacing w:val="-2"/>
-          <w:sz w:val="22"/>
-          <w:szCs w:val="22"/>
-        </w:rPr>
-        <w:t>employed with the North Dakota Department of Corrections and Rehabilitation.</w:t>
-      </w:r>
-    </w:p>
-    <w:p>
-      <w:pPr>
         <w:pStyle w:val="ListParagraph"/>
         <w:numPr>
           <w:ilvl w:val="0"/>
           <w:numId w:val="3"/>
         </w:numPr>
+        <w:jc w:val="both"/>
         <w:tabs>
           <w:tab w:val="left" w:pos="590"/>
           <w:tab w:val="left" w:pos="900"/>
           <w:tab w:val="left" w:pos="5160"/>
         </w:tabs>
+        <w:rPr>
+          <w:spacing w:val="-2"/>
+          <w:sz w:val="22"/>
+          <w:szCs w:val="22"/>
+        </w:rPr>
+      </w:pPr>
+      <w:r>
+        <w:rPr>
+          <w:spacing w:val="-2"/>
+          <w:sz w:val="22"/>
+          <w:szCs w:val="22"/>
+        </w:rPr>
+        <w:t xml:space="preserve">That, to the best of my information and belief, the Defendant has </w:t>
+      </w:r>
+      <w:r>
+        <w:rPr>
+          <w:spacing w:val="-2"/>
+          <w:sz w:val="22"/>
+          <w:szCs w:val="22"/>
+        </w:rPr>
+        <w:t xml:space="preserve">fines, costs, and fees owing to the District Court but has otherwise </w:t>
+      </w:r>
+      <w:r>
+        <w:rPr>
+          <w:spacing w:val="-2"/>
+          <w:sz w:val="22"/>
+          <w:szCs w:val="22"/>
+        </w:rPr>
+        <w:t xml:space="preserve">satisfactorily met </w:t>
+      </w:r>
+      <w:r>
+        <w:rPr>
+          <w:spacing w:val="-2"/>
+          <w:sz w:val="22"/>
+          <w:szCs w:val="22"/>
+        </w:rPr>
+        <w:t>all other</w:t>
+      </w:r>
+      <w:r>
+        <w:rPr>
+          <w:spacing w:val="-2"/>
+          <w:sz w:val="22"/>
+          <w:szCs w:val="22"/>
+        </w:rPr>
+        <w:t xml:space="preserve"> conditions of the Defendant's</w:t>
+      </w:r>
+      <w:r>
+        <w:rPr>
+          <w:spacing w:val="-2"/>
+          <w:sz w:val="22"/>
+          <w:szCs w:val="22"/>
+        </w:rPr>
+        <w:t xml:space="preserve"> </w:t>
+      </w:r>
+      <w:r>
+        <w:rPr>
+          <w:spacing w:val="-2"/>
+          <w:sz w:val="22"/>
+          <w:szCs w:val="22"/>
+        </w:rPr>
+        <w:t>probation.</w:t>
+      </w:r>
+    </w:p>
+    <w:p>
+      <w:pPr>
         <w:suppressAutoHyphens/>
-        <w:jc w:val="both"/>
-        <w:rPr>
-          <w:spacing w:val="-2"/>
-          <w:sz w:val="22"/>
-          <w:szCs w:val="22"/>
-        </w:rPr>
-      </w:pPr>
-      <w:r>
-        <w:rPr>
-          <w:spacing w:val="-2"/>
-          <w:sz w:val="22"/>
-          <w:szCs w:val="22"/>
-        </w:rPr>
-        <w:t xml:space="preserve">That, to the best of my information and belief, the Defendant has </w:t>
-      </w:r>
-      <w:r>
-        <w:rPr>
-          <w:spacing w:val="-2"/>
-          <w:sz w:val="22"/>
-          <w:szCs w:val="22"/>
-        </w:rPr>
-        <w:t xml:space="preserve">fines, costs, and fees owing to the District Court but has otherwise </w:t>
-      </w:r>
-      <w:r>
-        <w:rPr>
-          <w:spacing w:val="-2"/>
-          <w:sz w:val="22"/>
-          <w:szCs w:val="22"/>
-        </w:rPr>
-        <w:t xml:space="preserve">satisfactorily met </w:t>
-      </w:r>
-      <w:r>
-        <w:rPr>
-          <w:spacing w:val="-2"/>
-          <w:sz w:val="22"/>
-          <w:szCs w:val="22"/>
-        </w:rPr>
-        <w:t>all other</w:t>
-      </w:r>
-      <w:r>
-        <w:rPr>
-          <w:spacing w:val="-2"/>
-          <w:sz w:val="22"/>
-          <w:szCs w:val="22"/>
-        </w:rPr>
-        <w:t xml:space="preserve"> conditions of the Defendant's</w:t>
-      </w:r>
-      <w:r>
-        <w:rPr>
-          <w:spacing w:val="-2"/>
-          <w:sz w:val="22"/>
-          <w:szCs w:val="22"/>
-        </w:rPr>
-        <w:t xml:space="preserve"> </w:t>
-      </w:r>
-      <w:r>
-        <w:rPr>
-          <w:spacing w:val="-2"/>
-          <w:sz w:val="22"/>
-          <w:szCs w:val="22"/>
-        </w:rPr>
-        <w:t>probation.</w:t>
-      </w:r>
-    </w:p>
-    <w:p>
-      <w:pPr>
         <w:pStyle w:val="ListParagraph"/>
         <w:numPr>
           <w:ilvl w:val="0"/>
           <w:numId w:val="3"/>
         </w:numPr>
+        <w:jc w:val="both"/>
         <w:tabs>
           <w:tab w:val="left" w:pos="590"/>
           <w:tab w:val="left" w:pos="900"/>
           <w:tab w:val="left" w:pos="5160"/>
         </w:tabs>
+        <w:rPr>
+          <w:spacing w:val="-2"/>
+          <w:sz w:val="22"/>
+          <w:szCs w:val="22"/>
+        </w:rPr>
+      </w:pPr>
+      <w:r>
+        <w:rPr>
+          <w:spacing w:val="-2"/>
+          <w:sz w:val="22"/>
+          <w:szCs w:val="22"/>
+        </w:rPr>
+        <w:t>That I approve the termination of the Defendant's probation.</w:t>
+      </w:r>
+    </w:p>
+    <w:p>
+      <w:pPr>
         <w:suppressAutoHyphens/>
-        <w:jc w:val="both"/>
-        <w:rPr>
-          <w:spacing w:val="-2"/>
-          <w:sz w:val="22"/>
-          <w:szCs w:val="22"/>
-        </w:rPr>
-      </w:pPr>
-      <w:r>
-        <w:rPr>
-          <w:spacing w:val="-2"/>
-          <w:sz w:val="22"/>
-          <w:szCs w:val="22"/>
-        </w:rPr>
-        <w:t>That I approve the termination of the Defendant's probation.</w:t>
-      </w:r>
-    </w:p>
-    <w:p>
-      <w:pPr>
         <w:pStyle w:val="ListParagraph"/>
         <w:numPr>
           <w:ilvl w:val="0"/>
           <w:numId w:val="3"/>
         </w:numPr>
+        <w:jc w:val="both"/>
         <w:tabs>
           <w:tab w:val="left" w:pos="590"/>
           <w:tab w:val="left" w:pos="900"/>
           <w:tab w:val="left" w:pos="5160"/>
         </w:tabs>
+        <w:rPr>
+          <w:spacing w:val="-2"/>
+          <w:sz w:val="22"/>
+          <w:szCs w:val="22"/>
+        </w:rPr>
+      </w:pPr>
+      <w:r>
+        <w:rPr>
+          <w:spacing w:val="-2"/>
+          <w:sz w:val="22"/>
+          <w:szCs w:val="22"/>
+        </w:rPr>
+        <w:t>That a copy of the Defendant’s motion has been sent to the prosecuting attorney.</w:t>
+      </w:r>
+    </w:p>
+    <w:p>
+      <w:pPr>
         <w:suppressAutoHyphens/>
         <w:jc w:val="both"/>
-        <w:rPr>
-          <w:spacing w:val="-2"/>
-          <w:sz w:val="22"/>
-          <w:szCs w:val="22"/>
-        </w:rPr>
-      </w:pPr>
-      <w:r>
-        <w:rPr>
-          <w:spacing w:val="-2"/>
-          <w:sz w:val="22"/>
-          <w:szCs w:val="22"/>
-        </w:rPr>
-        <w:t>That a copy of the Defendant’s motion has been sent to the prosecuting attorney.</w:t>
-      </w:r>
-    </w:p>
-    <w:p>
-      <w:pPr>
         <w:tabs>
           <w:tab w:val="left" w:pos="590"/>
           <w:tab w:val="left" w:pos="5160"/>
         </w:tabs>
+        <w:rPr>
+          <w:spacing w:val="-2"/>
+          <w:sz w:val="22"/>
+          <w:szCs w:val="22"/>
+        </w:rPr>
+      </w:pPr>
+    </w:p>
+    <w:p>
+      <w:pPr>
         <w:suppressAutoHyphens/>
         <w:jc w:val="both"/>
-        <w:rPr>
-          <w:spacing w:val="-2"/>
-          <w:sz w:val="22"/>
-          <w:szCs w:val="22"/>
-        </w:rPr>
-      </w:pPr>
-    </w:p>
-    <w:p>
-      <w:pPr>
         <w:tabs>
           <w:tab w:val="left" w:pos="590"/>
           <w:tab w:val="left" w:pos="5160"/>
         </w:tabs>
+        <w:rPr>
+          <w:spacing w:val="-2"/>
+          <w:sz w:val="22"/>
+          <w:szCs w:val="22"/>
+        </w:rPr>
+      </w:pPr>
+      <w:r>
+        <w:rPr>
+          <w:spacing w:val="-2"/>
+          <w:sz w:val="22"/>
+          <w:szCs w:val="22"/>
+        </w:rPr>
+        <w:t xml:space="preserve">Dated </w:t>
+      </w:r>
+      <w:r>
+        <w:rPr>
+          <w:spacing w:val="-2"/>
+          <w:sz w:val="22"/>
+          <w:szCs w:val="22"/>
+        </w:rPr>
+        <w:t>this ______ day of ________________, 20 ____</w:t>
+      </w:r>
+      <w:r>
+        <w:rPr>
+          <w:spacing w:val="-2"/>
+          <w:sz w:val="22"/>
+          <w:szCs w:val="22"/>
+        </w:rPr>
+        <w:t>.</w:t>
+      </w:r>
+    </w:p>
+    <w:p>
+      <w:pPr>
         <w:suppressAutoHyphens/>
         <w:jc w:val="both"/>
-        <w:rPr>
-          <w:spacing w:val="-2"/>
-          <w:sz w:val="22"/>
-          <w:szCs w:val="22"/>
-        </w:rPr>
-      </w:pPr>
-      <w:r>
-        <w:rPr>
-          <w:spacing w:val="-2"/>
-          <w:sz w:val="22"/>
-          <w:szCs w:val="22"/>
-        </w:rPr>
-        <w:t xml:space="preserve">Dated </w:t>
-      </w:r>
-      <w:r>
-        <w:rPr>
-          <w:spacing w:val="-2"/>
-          <w:sz w:val="22"/>
-          <w:szCs w:val="22"/>
-        </w:rPr>
-        <w:t>this ______ day of ________________, 20 ____</w:t>
-      </w:r>
-      <w:r>
-        <w:rPr>
-          <w:spacing w:val="-2"/>
-          <w:sz w:val="22"/>
-          <w:szCs w:val="22"/>
-        </w:rPr>
-        <w:t>.</w:t>
-      </w:r>
-    </w:p>
-    <w:p>
-      <w:pPr>
         <w:tabs>
           <w:tab w:val="left" w:pos="590"/>
           <w:tab w:val="left" w:pos="5160"/>
         </w:tabs>
-        <w:suppressAutoHyphens/>
-        <w:jc w:val="both"/>
         <w:rPr>
           <w:spacing w:val="-2"/>
           <w:sz w:val="22"/>
@@ -1055,9 +1064,6 @@
       <w:r>
         <w:rPr>
           <w:noProof/>
-          <w:spacing w:val="-2"/>
-          <w:sz w:val="22"/>
-          <w:szCs w:val="22"/>
         </w:rPr>
         <mc:AlternateContent>
           <mc:Choice Requires="wps">
@@ -1151,673 +1157,678 @@
     </w:p>
     <w:p>
       <w:pPr>
+        <w:suppressAutoHyphens/>
+        <w:jc w:val="both"/>
         <w:tabs>
           <w:tab w:val="left" w:pos="590"/>
           <w:tab w:val="left" w:pos="5160"/>
         </w:tabs>
+        <w:rPr>
+          <w:spacing w:val="-2"/>
+          <w:u w:val="single"/>
+          <w:sz w:val="22"/>
+          <w:szCs w:val="22"/>
+        </w:rPr>
+      </w:pPr>
+      <w:r>
+        <w:rPr>
+          <w:spacing w:val="-2"/>
+          <w:sz w:val="22"/>
+          <w:szCs w:val="22"/>
+        </w:rPr>
+        <w:tab/>
+      </w:r>
+      <w:r>
+        <w:rPr>
+          <w:spacing w:val="-2"/>
+          <w:sz w:val="22"/>
+          <w:szCs w:val="22"/>
+        </w:rPr>
+        <w:tab/>
+      </w:r>
+      <w:r>
+        <w:rPr>
+          <w:spacing w:val="-2"/>
+          <w:sz w:val="22"/>
+          <w:szCs w:val="22"/>
+        </w:rPr>
+        <w:t>________</w:t>
+      </w:r>
+      <w:r>
+        <w:rPr>
+          <w:spacing w:val="-2"/>
+          <w:sz w:val="22"/>
+          <w:szCs w:val="22"/>
+        </w:rPr>
+        <w:t>_______________</w:t>
+      </w:r>
+      <w:r>
+        <w:rPr>
+          <w:spacing w:val="-2"/>
+          <w:sz w:val="22"/>
+          <w:szCs w:val="22"/>
+        </w:rPr>
+        <w:t>___</w:t>
+      </w:r>
+      <w:r>
+        <w:rPr>
+          <w:spacing w:val="-2"/>
+          <w:u w:val="single"/>
+          <w:sz w:val="22"/>
+          <w:szCs w:val="22"/>
+        </w:rPr>
+        <w:t xml:space="preserve"> </w:t>
+      </w:r>
+    </w:p>
+    <w:p>
+      <w:pPr>
+        <w:ind w:left="5040"/>
+        <w:rPr>
+          <w:sz w:val="22"/>
+          <w:szCs w:val="22"/>
+        </w:rPr>
+      </w:pPr>
+      <w:r>
+        <w:rPr>
+          <w:sz w:val="22"/>
+          <w:szCs w:val="22"/>
+        </w:rPr>
+        <w:t xml:space="preserve">  </w:t>
+      </w:r>
+      <w:r>
+        <w:rPr>
+          <w:sz w:val="22"/>
+          <w:szCs w:val="22"/>
+        </w:rPr>
+        <w:t>{</w:t>
+      </w:r>
+      <w:r>
+        <w:rPr>
+          <w:sz w:val="22"/>
+          <w:szCs w:val="22"/>
+        </w:rPr>
+        <w:t>probationOfficerFullName}</w:t>
+      </w:r>
+    </w:p>
+    <w:p>
+      <w:pPr>
         <w:suppressAutoHyphens/>
         <w:jc w:val="both"/>
-        <w:rPr>
-          <w:spacing w:val="-2"/>
-          <w:sz w:val="22"/>
-          <w:szCs w:val="22"/>
-          <w:u w:val="single"/>
-        </w:rPr>
-      </w:pPr>
-      <w:r>
-        <w:rPr>
-          <w:spacing w:val="-2"/>
-          <w:sz w:val="22"/>
-          <w:szCs w:val="22"/>
-        </w:rPr>
-        <w:tab/>
-      </w:r>
-      <w:r>
-        <w:rPr>
-          <w:spacing w:val="-2"/>
-          <w:sz w:val="22"/>
-          <w:szCs w:val="22"/>
-        </w:rPr>
-        <w:tab/>
-      </w:r>
-      <w:r>
-        <w:rPr>
-          <w:spacing w:val="-2"/>
-          <w:sz w:val="22"/>
-          <w:szCs w:val="22"/>
-        </w:rPr>
-        <w:t>________</w:t>
-      </w:r>
-      <w:r>
-        <w:rPr>
-          <w:spacing w:val="-2"/>
-          <w:sz w:val="22"/>
-          <w:szCs w:val="22"/>
-        </w:rPr>
-        <w:t>_______________</w:t>
-      </w:r>
-      <w:r>
-        <w:rPr>
-          <w:spacing w:val="-2"/>
-          <w:sz w:val="22"/>
-          <w:szCs w:val="22"/>
-        </w:rPr>
-        <w:t>___</w:t>
-      </w:r>
-      <w:r>
-        <w:rPr>
-          <w:spacing w:val="-2"/>
-          <w:sz w:val="22"/>
-          <w:szCs w:val="22"/>
-          <w:u w:val="single"/>
-        </w:rPr>
-        <w:t xml:space="preserve"> </w:t>
-      </w:r>
-    </w:p>
-    <w:p>
-      <w:pPr>
         <w:ind w:left="5040"/>
-        <w:rPr>
-          <w:sz w:val="22"/>
-          <w:szCs w:val="22"/>
-        </w:rPr>
-      </w:pPr>
-      <w:r>
-        <w:rPr>
-          <w:sz w:val="22"/>
-          <w:szCs w:val="22"/>
-        </w:rPr>
-        <w:t xml:space="preserve">  </w:t>
-      </w:r>
-      <w:r>
-        <w:rPr>
-          <w:sz w:val="22"/>
-          <w:szCs w:val="22"/>
-        </w:rPr>
-        <w:t>{</w:t>
-      </w:r>
-      <w:r>
-        <w:rPr>
-          <w:sz w:val="22"/>
-          <w:szCs w:val="22"/>
-        </w:rPr>
-        <w:t>probationOfficerFullName}</w:t>
-      </w:r>
-    </w:p>
-    <w:p>
-      <w:pPr>
         <w:tabs>
           <w:tab w:val="left" w:pos="590"/>
           <w:tab w:val="left" w:pos="5160"/>
         </w:tabs>
+        <w:rPr>
+          <w:spacing w:val="-2"/>
+          <w:sz w:val="22"/>
+          <w:szCs w:val="22"/>
+        </w:rPr>
+      </w:pPr>
+      <w:r>
+        <w:rPr>
+          <w:spacing w:val="-2"/>
+          <w:sz w:val="22"/>
+          <w:szCs w:val="22"/>
+        </w:rPr>
+        <w:t xml:space="preserve">  </w:t>
+      </w:r>
+      <w:r>
+        <w:rPr>
+          <w:spacing w:val="-2"/>
+          <w:sz w:val="22"/>
+          <w:szCs w:val="22"/>
+        </w:rPr>
+        <w:t>Probation Officer</w:t>
+      </w:r>
+    </w:p>
+    <w:p>
+      <w:pPr>
         <w:suppressAutoHyphens/>
-        <w:ind w:left="5040"/>
         <w:jc w:val="both"/>
-        <w:rPr>
-          <w:spacing w:val="-2"/>
-          <w:sz w:val="22"/>
-          <w:szCs w:val="22"/>
-        </w:rPr>
-      </w:pPr>
-      <w:r>
-        <w:rPr>
-          <w:spacing w:val="-2"/>
-          <w:sz w:val="22"/>
-          <w:szCs w:val="22"/>
-        </w:rPr>
-        <w:t xml:space="preserve">  </w:t>
-      </w:r>
-      <w:r>
-        <w:rPr>
-          <w:spacing w:val="-2"/>
-          <w:sz w:val="22"/>
-          <w:szCs w:val="22"/>
-        </w:rPr>
-        <w:t>Probation Officer</w:t>
-      </w:r>
-    </w:p>
-    <w:p>
-      <w:pPr>
         <w:tabs>
           <w:tab w:val="left" w:pos="590"/>
           <w:tab w:val="left" w:pos="5160"/>
         </w:tabs>
+        <w:rPr>
+          <w:spacing w:val="-2"/>
+          <w:sz w:val="22"/>
+          <w:szCs w:val="22"/>
+        </w:rPr>
+      </w:pPr>
+      <w:r>
+        <w:rPr>
+          <w:spacing w:val="-2"/>
+          <w:sz w:val="22"/>
+          <w:szCs w:val="22"/>
+        </w:rPr>
+        <w:t>I concur,</w:t>
+      </w:r>
+    </w:p>
+    <w:p>
+      <w:pPr>
         <w:suppressAutoHyphens/>
         <w:jc w:val="both"/>
-        <w:rPr>
-          <w:spacing w:val="-2"/>
-          <w:sz w:val="22"/>
-          <w:szCs w:val="22"/>
-        </w:rPr>
-      </w:pPr>
-      <w:r>
-        <w:rPr>
-          <w:spacing w:val="-2"/>
-          <w:sz w:val="22"/>
-          <w:szCs w:val="22"/>
-        </w:rPr>
-        <w:t>I concur,</w:t>
-      </w:r>
-    </w:p>
-    <w:p>
-      <w:pPr>
         <w:tabs>
           <w:tab w:val="left" w:pos="590"/>
           <w:tab w:val="left" w:pos="5160"/>
         </w:tabs>
+        <w:rPr>
+          <w:spacing w:val="-2"/>
+          <w:sz w:val="22"/>
+          <w:szCs w:val="22"/>
+        </w:rPr>
+      </w:pPr>
+    </w:p>
+    <w:p>
+      <w:pPr>
         <w:suppressAutoHyphens/>
         <w:jc w:val="both"/>
-        <w:rPr>
-          <w:spacing w:val="-2"/>
-          <w:sz w:val="22"/>
-          <w:szCs w:val="22"/>
-        </w:rPr>
-      </w:pPr>
-    </w:p>
-    <w:p>
-      <w:pPr>
         <w:tabs>
           <w:tab w:val="left" w:pos="590"/>
           <w:tab w:val="left" w:pos="5160"/>
         </w:tabs>
+        <w:rPr>
+          <w:spacing w:val="-2"/>
+          <w:sz w:val="22"/>
+          <w:szCs w:val="22"/>
+        </w:rPr>
+      </w:pPr>
+      <w:r>
+        <w:rPr>
+          <w:spacing w:val="-2"/>
+          <w:sz w:val="22"/>
+          <w:szCs w:val="22"/>
+        </w:rPr>
+        <w:t>___</w:t>
+      </w:r>
+      <w:r>
+        <w:rPr>
+          <w:spacing w:val="-2"/>
+          <w:sz w:val="22"/>
+          <w:szCs w:val="22"/>
+        </w:rPr>
+        <w:t>________</w:t>
+      </w:r>
+      <w:r>
+        <w:rPr>
+          <w:spacing w:val="-2"/>
+          <w:sz w:val="22"/>
+          <w:szCs w:val="22"/>
+        </w:rPr>
+        <w:t>_________</w:t>
+      </w:r>
+      <w:r>
+        <w:rPr>
+          <w:spacing w:val="-2"/>
+          <w:sz w:val="22"/>
+          <w:szCs w:val="22"/>
+        </w:rPr>
+        <w:t>___________________</w:t>
+      </w:r>
+      <w:r>
+        <w:rPr>
+          <w:spacing w:val="-2"/>
+          <w:sz w:val="22"/>
+          <w:szCs w:val="22"/>
+        </w:rPr>
+        <w:tab/>
+      </w:r>
+      <w:r>
+        <w:rPr>
+          <w:spacing w:val="-2"/>
+          <w:sz w:val="22"/>
+          <w:szCs w:val="22"/>
+        </w:rPr>
+        <w:t>_______</w:t>
+      </w:r>
+      <w:r>
+        <w:rPr>
+          <w:spacing w:val="-2"/>
+          <w:sz w:val="22"/>
+          <w:szCs w:val="22"/>
+        </w:rPr>
+        <w:t>_</w:t>
+      </w:r>
+      <w:r>
+        <w:rPr>
+          <w:spacing w:val="-2"/>
+          <w:sz w:val="22"/>
+          <w:szCs w:val="22"/>
+        </w:rPr>
+        <w:t>_______________</w:t>
+      </w:r>
+      <w:r>
+        <w:rPr>
+          <w:spacing w:val="-2"/>
+          <w:sz w:val="22"/>
+          <w:szCs w:val="22"/>
+        </w:rPr>
+        <w:t>__</w:t>
+      </w:r>
+      <w:r>
+        <w:rPr>
+          <w:spacing w:val="-2"/>
+          <w:sz w:val="22"/>
+          <w:szCs w:val="22"/>
+        </w:rPr>
+        <w:t>_</w:t>
+      </w:r>
+    </w:p>
+    <w:p>
+      <w:pPr>
+        <w:rPr>
+          <w:sz w:val="22"/>
+          <w:szCs w:val="22"/>
+        </w:rPr>
+      </w:pPr>
+      <w:r>
+        <w:rPr>
+          <w:sz w:val="22"/>
+          <w:szCs w:val="22"/>
+        </w:rPr>
+        <w:t>{</w:t>
+      </w:r>
+      <w:r>
+        <w:rPr>
+          <w:sz w:val="22"/>
+          <w:szCs w:val="22"/>
+        </w:rPr>
+        <w:t>statesAttorneyName}</w:t>
+      </w:r>
+    </w:p>
+    <w:p>
+      <w:pPr>
         <w:suppressAutoHyphens/>
         <w:jc w:val="both"/>
-        <w:rPr>
-          <w:spacing w:val="-2"/>
-          <w:sz w:val="22"/>
-          <w:szCs w:val="22"/>
-        </w:rPr>
-      </w:pPr>
-      <w:r>
-        <w:rPr>
-          <w:spacing w:val="-2"/>
-          <w:sz w:val="22"/>
-          <w:szCs w:val="22"/>
-        </w:rPr>
-        <w:t>___</w:t>
-      </w:r>
-      <w:r>
-        <w:rPr>
-          <w:spacing w:val="-2"/>
-          <w:sz w:val="22"/>
-          <w:szCs w:val="22"/>
-        </w:rPr>
-        <w:t>________</w:t>
-      </w:r>
-      <w:r>
-        <w:rPr>
-          <w:spacing w:val="-2"/>
-          <w:sz w:val="22"/>
-          <w:szCs w:val="22"/>
-        </w:rPr>
-        <w:t>_________</w:t>
-      </w:r>
-      <w:r>
-        <w:rPr>
-          <w:spacing w:val="-2"/>
-          <w:sz w:val="22"/>
-          <w:szCs w:val="22"/>
-        </w:rPr>
-        <w:t>___________________</w:t>
-      </w:r>
-      <w:r>
-        <w:rPr>
-          <w:spacing w:val="-2"/>
-          <w:sz w:val="22"/>
-          <w:szCs w:val="22"/>
-        </w:rPr>
-        <w:tab/>
-      </w:r>
-      <w:r>
-        <w:rPr>
-          <w:spacing w:val="-2"/>
-          <w:sz w:val="22"/>
-          <w:szCs w:val="22"/>
-        </w:rPr>
-        <w:t>_______</w:t>
-      </w:r>
-      <w:r>
-        <w:rPr>
-          <w:spacing w:val="-2"/>
-          <w:sz w:val="22"/>
-          <w:szCs w:val="22"/>
-        </w:rPr>
-        <w:t>_</w:t>
-      </w:r>
-      <w:r>
-        <w:rPr>
-          <w:spacing w:val="-2"/>
-          <w:sz w:val="22"/>
-          <w:szCs w:val="22"/>
-        </w:rPr>
-        <w:t>_______________</w:t>
-      </w:r>
-      <w:r>
-        <w:rPr>
-          <w:spacing w:val="-2"/>
-          <w:sz w:val="22"/>
-          <w:szCs w:val="22"/>
-        </w:rPr>
-        <w:t>__</w:t>
-      </w:r>
-      <w:r>
-        <w:rPr>
-          <w:spacing w:val="-2"/>
-          <w:sz w:val="22"/>
-          <w:szCs w:val="22"/>
-        </w:rPr>
-        <w:t>_</w:t>
-      </w:r>
-    </w:p>
-    <w:p>
-      <w:pPr>
-        <w:rPr>
-          <w:sz w:val="22"/>
-          <w:szCs w:val="22"/>
-        </w:rPr>
-      </w:pPr>
-      <w:r>
-        <w:rPr>
-          <w:sz w:val="22"/>
-          <w:szCs w:val="22"/>
-        </w:rPr>
-        <w:t>{</w:t>
-      </w:r>
-      <w:r>
-        <w:rPr>
-          <w:sz w:val="22"/>
-          <w:szCs w:val="22"/>
-        </w:rPr>
-        <w:t>statesAttorneyName}</w:t>
-      </w:r>
-    </w:p>
-    <w:p>
-      <w:pPr>
         <w:tabs>
           <w:tab w:val="left" w:pos="590"/>
           <w:tab w:val="left" w:pos="5160"/>
         </w:tabs>
+        <w:rPr>
+          <w:spacing w:val="-2"/>
+          <w:sz w:val="22"/>
+          <w:szCs w:val="22"/>
+        </w:rPr>
+      </w:pPr>
+      <w:r>
+        <w:rPr>
+          <w:spacing w:val="-2"/>
+          <w:sz w:val="22"/>
+          <w:szCs w:val="22"/>
+        </w:rPr>
+        <w:t>States Attorney</w:t>
+      </w:r>
+      <w:r>
+        <w:rPr>
+          <w:spacing w:val="-2"/>
+          <w:sz w:val="22"/>
+          <w:szCs w:val="22"/>
+        </w:rPr>
+        <w:tab/>
+      </w:r>
+      <w:r>
+        <w:rPr>
+          <w:spacing w:val="-2"/>
+          <w:sz w:val="22"/>
+          <w:szCs w:val="22"/>
+        </w:rPr>
+        <w:t>Date</w:t>
+      </w:r>
+    </w:p>
+    <w:p>
+      <w:pPr>
+        <w:rPr>
+          <w:sz w:val="22"/>
+          <w:szCs w:val="22"/>
+        </w:rPr>
+      </w:pPr>
+      <w:r>
+        <w:rPr>
+          <w:sz w:val="22"/>
+          <w:szCs w:val="22"/>
+        </w:rPr>
+        <w:t>{statesAttorneyMailingAddress}</w:t>
+      </w:r>
+    </w:p>
+    <w:p>
+      <w:pPr>
+        <w:rPr>
+          <w:sz w:val="22"/>
+          <w:szCs w:val="22"/>
+        </w:rPr>
+      </w:pPr>
+      <w:r>
+        <w:rPr>
+          <w:sz w:val="22"/>
+          <w:szCs w:val="22"/>
+        </w:rPr>
+        <w:t>{statesAttorneyPhoneNumber}</w:t>
+      </w:r>
+    </w:p>
+    <w:p>
+      <w:r>
+        <w:rPr>
+          <w:sz w:val="22"/>
+          <w:szCs w:val="22"/>
+        </w:rPr>
+        <w:t>{statesAttorneyEmailAddress}</w:t>
+        <w:lastRenderedPageBreak/>
+      </w:r>
+    </w:p>
+    <w:p>
+      <w:pPr>
+        <w:sectPr>
+          <w:docGrid w:linePitch="360"/>
+          <w:headerReference r:id="rId8" w:type="default"/>
+          <w:headerReference r:id="rId7" w:type="even"/>
+          <w:headerReference r:id="rId11" w:type="first"/>
+          <w:footerReference r:id="rId12" w:type="first"/>
+          <w:footerReference r:id="rId10" w:type="default"/>
+          <w:footerReference r:id="rId9" w:type="even"/>
+          <w:pgSz w:w="12240" w:h="15840"/>
+          <w:pgMar w:left="720" w:right="720" w:top="720" w:bottom="720" w:header="720" w:footer="720" w:gutter="0"/>
+          <w:cols w:space="720"/>
+        </w:sectPr>
+      </w:pPr>
+    </w:p>
+    <w:p>
+      <w:pPr>
+        <w:pStyle w:val="Heading1"/>
+        <w:rPr>
+          <w:rFonts w:ascii="Times New Roman" w:hAnsi="Times New Roman"/>
+          <w:szCs w:val="22"/>
+        </w:rPr>
+      </w:pPr>
+      <w:r>
+        <w:rPr>
+          <w:rFonts w:ascii="Times New Roman" w:hAnsi="Times New Roman"/>
+          <w:szCs w:val="22"/>
+        </w:rPr>
+        <w:t xml:space="preserve">ORDER </w:t>
+        <w:lastRenderedPageBreak/>
+      </w:r>
+    </w:p>
+    <w:p>
+      <w:pPr>
         <w:suppressAutoHyphens/>
         <w:jc w:val="both"/>
-        <w:rPr>
-          <w:spacing w:val="-2"/>
-          <w:sz w:val="22"/>
-          <w:szCs w:val="22"/>
-        </w:rPr>
-      </w:pPr>
-      <w:r>
-        <w:rPr>
-          <w:spacing w:val="-2"/>
-          <w:sz w:val="22"/>
-          <w:szCs w:val="22"/>
-        </w:rPr>
-        <w:t>States Attorney</w:t>
-      </w:r>
-      <w:r>
-        <w:rPr>
-          <w:spacing w:val="-2"/>
-          <w:sz w:val="22"/>
-          <w:szCs w:val="22"/>
-        </w:rPr>
-        <w:tab/>
-      </w:r>
-      <w:r>
-        <w:rPr>
-          <w:spacing w:val="-2"/>
-          <w:sz w:val="22"/>
-          <w:szCs w:val="22"/>
-        </w:rPr>
-        <w:t>Date</w:t>
-      </w:r>
-    </w:p>
-    <w:p>
-      <w:pPr>
-        <w:rPr>
-          <w:sz w:val="22"/>
-          <w:szCs w:val="22"/>
-        </w:rPr>
-      </w:pPr>
-      <w:r>
-        <w:rPr>
-          <w:sz w:val="22"/>
-          <w:szCs w:val="22"/>
-        </w:rPr>
-        <w:t>{statesAttorneyMailingAddress}</w:t>
-      </w:r>
-    </w:p>
-    <w:p>
-      <w:pPr>
-        <w:rPr>
-          <w:sz w:val="22"/>
-          <w:szCs w:val="22"/>
-        </w:rPr>
-      </w:pPr>
-      <w:r>
-        <w:rPr>
-          <w:sz w:val="22"/>
-          <w:szCs w:val="22"/>
-        </w:rPr>
-        <w:t>{statesAttorneyPhoneNumber}</w:t>
-      </w:r>
-    </w:p>
-    <w:p>
-      <w:r>
-        <w:rPr>
-          <w:sz w:val="22"/>
-          <w:szCs w:val="22"/>
-        </w:rPr>
-        <w:lastRenderedPageBreak/>
-        <w:t>{statesAttorneyEmailAddress}</w:t>
-      </w:r>
-    </w:p>
-    <w:p>
-      <w:pPr>
-        <w:sectPr>
-          <w:headerReference w:type="even" r:id="rId7"/>
-          <w:headerReference w:type="default" r:id="rId8"/>
-          <w:footerReference w:type="even" r:id="rId9"/>
-          <w:footerReference w:type="default" r:id="rId10"/>
-          <w:headerReference w:type="first" r:id="rId11"/>
-          <w:footerReference w:type="first" r:id="rId12"/>
-          <w:pgSz w:w="12240" w:h="15840"/>
-          <w:pgMar w:top="720" w:right="720" w:bottom="720" w:left="720" w:header="720" w:footer="720" w:gutter="0"/>
-          <w:cols w:space="720"/>
-          <w:docGrid w:linePitch="360"/>
-        </w:sectPr>
-      </w:pPr>
-    </w:p>
-    <w:p>
-      <w:pPr>
-        <w:pStyle w:val="Heading1"/>
-        <w:rPr>
-          <w:rFonts w:ascii="Times New Roman" w:hAnsi="Times New Roman"/>
-          <w:szCs w:val="22"/>
-        </w:rPr>
-      </w:pPr>
-      <w:r>
-        <w:rPr>
-          <w:rFonts w:ascii="Times New Roman" w:hAnsi="Times New Roman"/>
-          <w:szCs w:val="22"/>
-        </w:rPr>
-        <w:lastRenderedPageBreak/>
-        <w:t xml:space="preserve">ORDER </w:t>
-      </w:r>
-    </w:p>
-    <w:p>
-      <w:pPr>
         <w:tabs>
           <w:tab w:val="left" w:pos="360"/>
           <w:tab w:val="left" w:pos="5160"/>
         </w:tabs>
+        <w:rPr>
+          <w:spacing w:val="-2"/>
+          <w:sz w:val="22"/>
+          <w:szCs w:val="22"/>
+        </w:rPr>
+      </w:pPr>
+      <w:r>
+        <w:rPr>
+          <w:spacing w:val="-2"/>
+          <w:sz w:val="22"/>
+          <w:szCs w:val="22"/>
+        </w:rPr>
+        <w:t>[1]</w:t>
+      </w:r>
+      <w:r>
+        <w:rPr>
+          <w:spacing w:val="-2"/>
+          <w:sz w:val="22"/>
+          <w:szCs w:val="22"/>
+        </w:rPr>
+        <w:tab/>
+      </w:r>
+      <w:r>
+        <w:rPr>
+          <w:spacing w:val="-2"/>
+          <w:sz w:val="22"/>
+          <w:szCs w:val="22"/>
+        </w:rPr>
+        <w:t xml:space="preserve">The Court, finding that the Defendant has satisfactorily met the conditions of the Defendant's probation and that termination of probation is warranted by the conduct of the Defendant and the ends of justice, </w:t>
+      </w:r>
+      <w:r>
+        <w:rPr>
+          <w:bCs/>
+          <w:spacing w:val="-2"/>
+          <w:b/>
+          <w:sz w:val="22"/>
+          <w:szCs w:val="22"/>
+        </w:rPr>
+        <w:t>ORDERS</w:t>
+      </w:r>
+      <w:r>
+        <w:rPr>
+          <w:spacing w:val="-2"/>
+          <w:sz w:val="22"/>
+          <w:szCs w:val="22"/>
+        </w:rPr>
+        <w:t xml:space="preserve"> that the probation imposed upon the Defendant is terminated pur</w:t>
+      </w:r>
+      <w:r>
+        <w:rPr>
+          <w:spacing w:val="-2"/>
+          <w:sz w:val="22"/>
+          <w:szCs w:val="22"/>
+        </w:rPr>
+        <w:t>suant to N.D.C.C. 12.1-32-06.1(7</w:t>
+      </w:r>
+      <w:r>
+        <w:rPr>
+          <w:spacing w:val="-2"/>
+          <w:sz w:val="22"/>
+          <w:szCs w:val="22"/>
+        </w:rPr>
+        <w:t>).</w:t>
+      </w:r>
+    </w:p>
+    <w:p>
+      <w:pPr>
         <w:suppressAutoHyphens/>
         <w:jc w:val="both"/>
-        <w:rPr>
-          <w:spacing w:val="-2"/>
-          <w:sz w:val="22"/>
-          <w:szCs w:val="22"/>
-        </w:rPr>
-      </w:pPr>
-      <w:r>
-        <w:rPr>
-          <w:spacing w:val="-2"/>
-          <w:sz w:val="22"/>
-          <w:szCs w:val="22"/>
-        </w:rPr>
-        <w:t>[1]</w:t>
-      </w:r>
-      <w:r>
-        <w:rPr>
-          <w:spacing w:val="-2"/>
-          <w:sz w:val="22"/>
-          <w:szCs w:val="22"/>
-        </w:rPr>
-        <w:tab/>
-      </w:r>
-      <w:r>
-        <w:rPr>
-          <w:spacing w:val="-2"/>
-          <w:sz w:val="22"/>
-          <w:szCs w:val="22"/>
-        </w:rPr>
-        <w:t xml:space="preserve">The Court, finding that the Defendant has satisfactorily met the conditions of the Defendant's probation and that termination of probation is warranted by the conduct of the Defendant and the ends of justice, </w:t>
-      </w:r>
-      <w:r>
-        <w:rPr>
-          <w:b/>
-          <w:bCs/>
-          <w:spacing w:val="-2"/>
-          <w:sz w:val="22"/>
-          <w:szCs w:val="22"/>
-        </w:rPr>
-        <w:t>ORDERS</w:t>
-      </w:r>
-      <w:r>
-        <w:rPr>
-          <w:spacing w:val="-2"/>
-          <w:sz w:val="22"/>
-          <w:szCs w:val="22"/>
-        </w:rPr>
-        <w:t xml:space="preserve"> that the probation imposed upon the Defendant is terminated pur</w:t>
-      </w:r>
-      <w:r>
-        <w:rPr>
-          <w:spacing w:val="-2"/>
-          <w:sz w:val="22"/>
-          <w:szCs w:val="22"/>
-        </w:rPr>
-        <w:t>suant to N.D.C.C. 12.1-32-06.1(7</w:t>
-      </w:r>
-      <w:r>
-        <w:rPr>
-          <w:spacing w:val="-2"/>
-          <w:sz w:val="22"/>
-          <w:szCs w:val="22"/>
-        </w:rPr>
-        <w:t>).</w:t>
-      </w:r>
-    </w:p>
-    <w:p>
-      <w:pPr>
         <w:tabs>
           <w:tab w:val="left" w:pos="5160"/>
         </w:tabs>
+        <w:rPr>
+          <w:spacing w:val="-2"/>
+          <w:sz w:val="22"/>
+          <w:szCs w:val="22"/>
+        </w:rPr>
+      </w:pPr>
+    </w:p>
+    <w:p>
+      <w:pPr>
         <w:suppressAutoHyphens/>
         <w:jc w:val="both"/>
-        <w:rPr>
-          <w:spacing w:val="-2"/>
-          <w:sz w:val="22"/>
-          <w:szCs w:val="22"/>
-        </w:rPr>
-      </w:pPr>
-    </w:p>
-    <w:p>
-      <w:pPr>
         <w:tabs>
           <w:tab w:val="left" w:pos="360"/>
           <w:tab w:val="left" w:pos="5160"/>
         </w:tabs>
+        <w:rPr>
+          <w:spacing w:val="-2"/>
+          <w:sz w:val="22"/>
+          <w:szCs w:val="22"/>
+        </w:rPr>
+      </w:pPr>
+      <w:r>
+        <w:rPr>
+          <w:spacing w:val="-2"/>
+          <w:sz w:val="22"/>
+          <w:szCs w:val="22"/>
+        </w:rPr>
+        <w:t>[2]</w:t>
+      </w:r>
+      <w:r>
+        <w:rPr>
+          <w:spacing w:val="-2"/>
+          <w:sz w:val="22"/>
+          <w:szCs w:val="22"/>
+        </w:rPr>
+        <w:tab/>
+      </w:r>
+      <w:r>
+        <w:rPr>
+          <w:spacing w:val="-2"/>
+          <w:sz w:val="22"/>
+          <w:szCs w:val="22"/>
+        </w:rPr>
+        <w:t xml:space="preserve">The Court orders the remaining fines, fees, and costs shall be docketed to a civil judgment pursuant to N.D.C.C. </w:t>
+      </w:r>
+      <w:r>
+        <w:rPr>
+          <w:spacing w:val="-2"/>
+          <w:sz w:val="22"/>
+          <w:szCs w:val="22"/>
+        </w:rPr>
+        <w:t xml:space="preserve">§ </w:t>
+      </w:r>
+      <w:r>
+        <w:rPr>
+          <w:spacing w:val="-2"/>
+          <w:sz w:val="22"/>
+          <w:szCs w:val="22"/>
+        </w:rPr>
+        <w:t>29-26-22.1.</w:t>
+      </w:r>
+    </w:p>
+    <w:p>
+      <w:pPr>
         <w:suppressAutoHyphens/>
         <w:jc w:val="both"/>
-        <w:rPr>
-          <w:spacing w:val="-2"/>
-          <w:sz w:val="22"/>
-          <w:szCs w:val="22"/>
-        </w:rPr>
-      </w:pPr>
-      <w:r>
-        <w:rPr>
-          <w:spacing w:val="-2"/>
-          <w:sz w:val="22"/>
-          <w:szCs w:val="22"/>
-        </w:rPr>
-        <w:t>[2]</w:t>
-      </w:r>
-      <w:r>
-        <w:rPr>
-          <w:spacing w:val="-2"/>
-          <w:sz w:val="22"/>
-          <w:szCs w:val="22"/>
-        </w:rPr>
-        <w:tab/>
-      </w:r>
-      <w:r>
-        <w:rPr>
-          <w:spacing w:val="-2"/>
-          <w:sz w:val="22"/>
-          <w:szCs w:val="22"/>
-        </w:rPr>
-        <w:t xml:space="preserve">The Court orders the remaining fines, fees, and costs shall be docketed to a civil judgment pursuant to N.D.C.C. </w:t>
-      </w:r>
-      <w:r>
-        <w:rPr>
-          <w:spacing w:val="-2"/>
-          <w:sz w:val="22"/>
-          <w:szCs w:val="22"/>
-        </w:rPr>
-        <w:t xml:space="preserve">§ </w:t>
-      </w:r>
-      <w:r>
-        <w:rPr>
-          <w:spacing w:val="-2"/>
-          <w:sz w:val="22"/>
-          <w:szCs w:val="22"/>
-        </w:rPr>
-        <w:t>29-26-22.1.</w:t>
-      </w:r>
-    </w:p>
-    <w:p>
-      <w:pPr>
         <w:tabs>
           <w:tab w:val="left" w:pos="5160"/>
         </w:tabs>
+        <w:rPr>
+          <w:spacing w:val="-2"/>
+          <w:sz w:val="22"/>
+          <w:szCs w:val="22"/>
+        </w:rPr>
+      </w:pPr>
+    </w:p>
+    <w:p>
+      <w:pPr>
         <w:suppressAutoHyphens/>
         <w:jc w:val="both"/>
-        <w:rPr>
-          <w:spacing w:val="-2"/>
-          <w:sz w:val="22"/>
-          <w:szCs w:val="22"/>
-        </w:rPr>
-      </w:pPr>
-    </w:p>
-    <w:p>
-      <w:pPr>
         <w:tabs>
           <w:tab w:val="left" w:pos="590"/>
           <w:tab w:val="left" w:pos="5160"/>
         </w:tabs>
+        <w:rPr>
+          <w:spacing w:val="-2"/>
+          <w:sz w:val="22"/>
+          <w:szCs w:val="22"/>
+        </w:rPr>
+      </w:pPr>
+    </w:p>
+    <w:p>
+      <w:pPr>
         <w:suppressAutoHyphens/>
         <w:jc w:val="both"/>
-        <w:rPr>
-          <w:spacing w:val="-2"/>
-          <w:sz w:val="22"/>
-          <w:szCs w:val="22"/>
-        </w:rPr>
-      </w:pPr>
-    </w:p>
-    <w:p>
-      <w:pPr>
         <w:tabs>
           <w:tab w:val="left" w:pos="590"/>
           <w:tab w:val="left" w:pos="5160"/>
         </w:tabs>
+        <w:rPr>
+          <w:spacing w:val="-2"/>
+          <w:sz w:val="22"/>
+          <w:szCs w:val="22"/>
+        </w:rPr>
+      </w:pPr>
+    </w:p>
+    <w:p>
+      <w:pPr>
         <w:suppressAutoHyphens/>
         <w:jc w:val="both"/>
-        <w:rPr>
-          <w:spacing w:val="-2"/>
-          <w:sz w:val="22"/>
-          <w:szCs w:val="22"/>
-        </w:rPr>
-      </w:pPr>
-    </w:p>
-    <w:p>
-      <w:pPr>
         <w:tabs>
           <w:tab w:val="left" w:pos="590"/>
           <w:tab w:val="left" w:pos="5160"/>
         </w:tabs>
+        <w:rPr>
+          <w:spacing w:val="-2"/>
+          <w:sz w:val="22"/>
+          <w:szCs w:val="22"/>
+        </w:rPr>
+      </w:pPr>
+    </w:p>
+    <w:p>
+      <w:pPr>
         <w:suppressAutoHyphens/>
         <w:jc w:val="both"/>
-        <w:rPr>
-          <w:spacing w:val="-2"/>
-          <w:sz w:val="22"/>
-          <w:szCs w:val="22"/>
-        </w:rPr>
-      </w:pPr>
-    </w:p>
-    <w:p>
-      <w:pPr>
         <w:tabs>
           <w:tab w:val="left" w:pos="590"/>
           <w:tab w:val="left" w:pos="5160"/>
         </w:tabs>
+        <w:rPr>
+          <w:spacing w:val="-2"/>
+          <w:sz w:val="22"/>
+          <w:szCs w:val="22"/>
+        </w:rPr>
+      </w:pPr>
+    </w:p>
+    <w:p>
+      <w:pPr>
         <w:suppressAutoHyphens/>
         <w:jc w:val="both"/>
-        <w:rPr>
-          <w:spacing w:val="-2"/>
-          <w:sz w:val="22"/>
-          <w:szCs w:val="22"/>
-        </w:rPr>
-      </w:pPr>
-    </w:p>
-    <w:p>
-      <w:pPr>
         <w:tabs>
           <w:tab w:val="left" w:pos="590"/>
           <w:tab w:val="left" w:pos="5160"/>
         </w:tabs>
+        <w:rPr>
+          <w:spacing w:val="-2"/>
+          <w:sz w:val="22"/>
+          <w:szCs w:val="22"/>
+        </w:rPr>
+      </w:pPr>
+    </w:p>
+    <w:p>
+      <w:pPr>
         <w:suppressAutoHyphens/>
         <w:jc w:val="both"/>
-        <w:rPr>
-          <w:spacing w:val="-2"/>
-          <w:sz w:val="22"/>
-          <w:szCs w:val="22"/>
-        </w:rPr>
-      </w:pPr>
-    </w:p>
-    <w:p>
-      <w:pPr>
         <w:tabs>
           <w:tab w:val="left" w:pos="5160"/>
         </w:tabs>
+        <w:rPr>
+          <w:spacing w:val="-2"/>
+          <w:sz w:val="22"/>
+          <w:szCs w:val="22"/>
+        </w:rPr>
+      </w:pPr>
+    </w:p>
+    <w:p>
+      <w:pPr>
         <w:suppressAutoHyphens/>
         <w:jc w:val="both"/>
-        <w:rPr>
-          <w:spacing w:val="-2"/>
-          <w:sz w:val="22"/>
-          <w:szCs w:val="22"/>
-        </w:rPr>
-      </w:pPr>
-    </w:p>
-    <w:p>
-      <w:pPr>
         <w:tabs>
           <w:tab w:val="left" w:pos="5160"/>
         </w:tabs>
+        <w:rPr>
+          <w:spacing w:val="-2"/>
+          <w:sz w:val="22"/>
+          <w:szCs w:val="22"/>
+        </w:rPr>
+      </w:pPr>
+      <w:r>
+        <w:rPr>
+          <w:sz w:val="22"/>
+          <w:szCs w:val="22"/>
+        </w:rPr>
+        <w:tab/>
+      </w:r>
+      <w:r>
+        <w:rPr>
+          <w:sz w:val="22"/>
+          <w:szCs w:val="22"/>
+        </w:rPr>
+        <w:t>__________________________</w:t>
+      </w:r>
+    </w:p>
+    <w:p>
+      <w:pPr>
         <w:suppressAutoHyphens/>
         <w:jc w:val="both"/>
-        <w:rPr>
-          <w:spacing w:val="-2"/>
-          <w:sz w:val="22"/>
-          <w:szCs w:val="22"/>
-        </w:rPr>
-      </w:pPr>
-      <w:r>
-        <w:rPr>
-          <w:spacing w:val="-2"/>
-          <w:sz w:val="22"/>
-          <w:szCs w:val="22"/>
-        </w:rPr>
-        <w:tab/>
-        <w:t>__________________________</w:t>
-      </w:r>
-    </w:p>
-    <w:p>
-      <w:pPr>
         <w:tabs>
           <w:tab w:val="left" w:pos="5160"/>
         </w:tabs>
-        <w:suppressAutoHyphens/>
-        <w:jc w:val="both"/>
         <w:rPr>
           <w:spacing w:val="-2"/>
           <w:sz w:val="22"/>
@@ -1850,12 +1861,12 @@
       </w:r>
     </w:p>
     <w:sectPr>
-      <w:headerReference w:type="default" r:id="rId13"/>
-      <w:headerReference w:type="first" r:id="rId14"/>
+      <w:docGrid w:linePitch="360"/>
+      <w:headerReference r:id="rId13" w:type="default"/>
+      <w:headerReference r:id="rId14" w:type="first"/>
       <w:pgSz w:w="12240" w:h="15840"/>
-      <w:pgMar w:top="720" w:right="720" w:bottom="720" w:left="720" w:header="720" w:footer="720" w:gutter="0"/>
+      <w:pgMar w:left="720" w:right="720" w:top="720" w:bottom="720" w:header="720" w:footer="720" w:gutter="0"/>
       <w:cols w:space="720"/>
-      <w:docGrid w:linePitch="360"/>
     </w:sectPr>
   </w:body>
 </w:document>
@@ -3420,293 +3431,515 @@
 </file>
 
 <file path=word/numbering.xml><?xml version="1.0" encoding="utf-8"?>
-<w:numbering xmlns:wpc="http://schemas.microsoft.com/office/word/2010/wordprocessingCanvas" xmlns:cx="http://schemas.microsoft.com/office/drawing/2014/chartex" xmlns:cx1="http://schemas.microsoft.com/office/drawing/2015/9/8/chartex" xmlns:cx2="http://schemas.microsoft.com/office/drawing/2015/10/21/chartex" xmlns:cx3="http://schemas.microsoft.com/office/drawing/2016/5/9/chartex" xmlns:cx4="http://schemas.microsoft.com/office/drawing/2016/5/10/chartex" xmlns:cx5="http://schemas.microsoft.com/office/drawing/2016/5/11/chartex" xmlns:cx6="http://schemas.microsoft.com/office/drawing/2016/5/12/chartex" xmlns:cx7="http://schemas.microsoft.com/office/drawing/2016/5/13/chartex" xmlns:cx8="http://schemas.microsoft.com/office/drawing/2016/5/14/chartex" xmlns:mc="http://schemas.openxmlformats.org/markup-compatibility/2006" xmlns:aink="http://schemas.microsoft.com/office/drawing/2016/ink" xmlns:am3d="http://schemas.microsoft.com/office/drawing/2017/model3d" xmlns:o="urn:schemas-microsoft-com:office:office" xmlns:oel="http://schemas.microsoft.com/office/2019/extlst" xmlns:r="http://schemas.openxmlformats.org/officeDocument/2006/relationships" xmlns:m="http://schemas.openxmlformats.org/officeDocument/2006/math" xmlns:v="urn:schemas-microsoft-com:vml" xmlns:wp14="http://schemas.microsoft.com/office/word/2010/wordprocessingDrawing" xmlns:wp="http://schemas.openxmlformats.org/drawingml/2006/wordprocessingDrawing" xmlns:w10="urn:schemas-microsoft-com:office:word" xmlns:w="http://schemas.openxmlformats.org/wordprocessingml/2006/main" xmlns:w14="http://schemas.microsoft.com/office/word/2010/wordml" xmlns:w15="http://schemas.microsoft.com/office/word/2012/wordml" xmlns:w16cex="http://schemas.microsoft.com/office/word/2018/wordml/cex" xmlns:w16cid="http://schemas.microsoft.com/office/word/2016/wordml/cid" xmlns:w16="http://schemas.microsoft.com/office/word/2018/wordml" xmlns:w16du="http://schemas.microsoft.com/office/word/2023/wordml/word16du" xmlns:w16sdtdh="http://schemas.microsoft.com/office/word/2020/wordml/sdtdatahash" xmlns:w16se="http://schemas.microsoft.com/office/word/2015/wordml/symex" xmlns:wpg="http://schemas.microsoft.com/office/word/2010/wordprocessingGroup" xmlns:wpi="http://schemas.microsoft.com/office/word/2010/wordprocessingInk" xmlns:wne="http://schemas.microsoft.com/office/word/2006/wordml" xmlns:wps="http://schemas.microsoft.com/office/word/2010/wordprocessingShape" mc:Ignorable="w14 w15 w16se w16cid w16 w16cex w16sdtdh w16du wp14">
-  <w:abstractNum w:abstractNumId="0" w15:restartNumberingAfterBreak="0">
+<w:numbering xmlns:wpc="http://schemas.microsoft.com/office/word/2010/wordprocessingCanvas" xmlns:mo="http://schemas.microsoft.com/office/mac/office/2008/main" xmlns:mc="http://schemas.openxmlformats.org/markup-compatibility/2006" xmlns:mv="urn:schemas-microsoft-com:mac:vml" xmlns:o="urn:schemas-microsoft-com:office:office" xmlns:r="http://schemas.openxmlformats.org/officeDocument/2006/relationships" xmlns:m="http://schemas.openxmlformats.org/officeDocument/2006/math" xmlns:v="urn:schemas-microsoft-com:vml" xmlns:wp14="http://schemas.microsoft.com/office/word/2010/wordprocessingDrawing" xmlns:wp="http://schemas.openxmlformats.org/drawingml/2006/wordprocessingDrawing" xmlns:w="http://schemas.openxmlformats.org/wordprocessingml/2006/main" xmlns:w10="urn:schemas-microsoft-com:office:word" xmlns:w14="http://schemas.microsoft.com/office/word/2010/wordml" xmlns:wpg="http://schemas.microsoft.com/office/word/2010/wordprocessingGroup" xmlns:wpi="http://schemas.microsoft.com/office/word/2010/wordprocessingInk" xmlns:wne="http://schemas.microsoft.com/office/word/2006/wordml" xmlns:wps="http://schemas.microsoft.com/office/word/2010/wordprocessingShape" mc:Ignorable="w14 wp14">
+  <w:abstractNum w:abstractNumId="0">
+    <w:multiLevelType w:val="hybridMultilevel"/>
     <w:nsid w:val="1B6E0E46"/>
-    <w:multiLevelType w:val="hybridMultilevel"/>
     <w:tmpl w:val="D8280748"/>
     <w:lvl w:ilvl="0" w:tplc="983E276C">
-      <w:start w:val="1"/>
       <w:numFmt w:val="lowerLetter"/>
       <w:lvlText w:val="(%1)"/>
+      <w:start w:val="1"/>
+      <w:rPr>
+        <w:rFonts w:hint="default"/>
+      </w:rPr>
+      <w:pPr>
+        <w:ind w:left="570"/>
+        <w:ind w:hanging="360"/>
+      </w:pPr>
       <w:lvlJc w:val="left"/>
-      <w:pPr>
-        <w:ind w:left="570" w:hanging="360"/>
-      </w:pPr>
-      <w:rPr>
-        <w:rFonts w:hint="default"/>
-      </w:rPr>
     </w:lvl>
-    <w:lvl w:ilvl="1" w:tplc="04090019" w:tentative="1">
-      <w:start w:val="1"/>
+    <w:lvl w:ilvl="1" w:tentative="1" w:tplc="04090019">
       <w:numFmt w:val="lowerLetter"/>
       <w:lvlText w:val="%2."/>
+      <w:start w:val="1"/>
+      <w:pPr>
+        <w:ind w:left="1290"/>
+        <w:ind w:hanging="360"/>
+      </w:pPr>
       <w:lvlJc w:val="left"/>
-      <w:pPr>
-        <w:ind w:left="1290" w:hanging="360"/>
-      </w:pPr>
     </w:lvl>
-    <w:lvl w:ilvl="2" w:tplc="0409001B" w:tentative="1">
-      <w:start w:val="1"/>
+    <w:lvl w:ilvl="2" w:tentative="1" w:tplc="0409001B">
       <w:numFmt w:val="lowerRoman"/>
       <w:lvlText w:val="%3."/>
+      <w:start w:val="1"/>
+      <w:pPr>
+        <w:ind w:left="2010"/>
+        <w:ind w:hanging="180"/>
+      </w:pPr>
       <w:lvlJc w:val="right"/>
-      <w:pPr>
-        <w:ind w:left="2010" w:hanging="180"/>
-      </w:pPr>
     </w:lvl>
-    <w:lvl w:ilvl="3" w:tplc="0409000F" w:tentative="1">
-      <w:start w:val="1"/>
+    <w:lvl w:ilvl="3" w:tentative="1" w:tplc="0409000F">
       <w:numFmt w:val="decimal"/>
       <w:lvlText w:val="%4."/>
+      <w:start w:val="1"/>
+      <w:pPr>
+        <w:ind w:left="2730"/>
+        <w:ind w:hanging="360"/>
+      </w:pPr>
       <w:lvlJc w:val="left"/>
-      <w:pPr>
-        <w:ind w:left="2730" w:hanging="360"/>
-      </w:pPr>
     </w:lvl>
-    <w:lvl w:ilvl="4" w:tplc="04090019" w:tentative="1">
-      <w:start w:val="1"/>
+    <w:lvl w:ilvl="4" w:tentative="1" w:tplc="04090019">
       <w:numFmt w:val="lowerLetter"/>
       <w:lvlText w:val="%5."/>
+      <w:start w:val="1"/>
+      <w:pPr>
+        <w:ind w:left="3450"/>
+        <w:ind w:hanging="360"/>
+      </w:pPr>
       <w:lvlJc w:val="left"/>
-      <w:pPr>
-        <w:ind w:left="3450" w:hanging="360"/>
-      </w:pPr>
     </w:lvl>
-    <w:lvl w:ilvl="5" w:tplc="0409001B" w:tentative="1">
-      <w:start w:val="1"/>
+    <w:lvl w:ilvl="5" w:tentative="1" w:tplc="0409001B">
       <w:numFmt w:val="lowerRoman"/>
       <w:lvlText w:val="%6."/>
+      <w:start w:val="1"/>
+      <w:pPr>
+        <w:ind w:left="4170"/>
+        <w:ind w:hanging="180"/>
+      </w:pPr>
       <w:lvlJc w:val="right"/>
-      <w:pPr>
-        <w:ind w:left="4170" w:hanging="180"/>
-      </w:pPr>
     </w:lvl>
-    <w:lvl w:ilvl="6" w:tplc="0409000F" w:tentative="1">
-      <w:start w:val="1"/>
+    <w:lvl w:ilvl="6" w:tentative="1" w:tplc="0409000F">
       <w:numFmt w:val="decimal"/>
       <w:lvlText w:val="%7."/>
+      <w:start w:val="1"/>
+      <w:pPr>
+        <w:ind w:left="4890"/>
+        <w:ind w:hanging="360"/>
+      </w:pPr>
       <w:lvlJc w:val="left"/>
-      <w:pPr>
-        <w:ind w:left="4890" w:hanging="360"/>
-      </w:pPr>
     </w:lvl>
-    <w:lvl w:ilvl="7" w:tplc="04090019" w:tentative="1">
-      <w:start w:val="1"/>
+    <w:lvl w:ilvl="7" w:tentative="1" w:tplc="04090019">
       <w:numFmt w:val="lowerLetter"/>
       <w:lvlText w:val="%8."/>
+      <w:start w:val="1"/>
+      <w:pPr>
+        <w:ind w:left="5610"/>
+        <w:ind w:hanging="360"/>
+      </w:pPr>
       <w:lvlJc w:val="left"/>
-      <w:pPr>
-        <w:ind w:left="5610" w:hanging="360"/>
-      </w:pPr>
     </w:lvl>
-    <w:lvl w:ilvl="8" w:tplc="0409001B" w:tentative="1">
-      <w:start w:val="1"/>
+    <w:lvl w:ilvl="8" w:tentative="1" w:tplc="0409001B">
       <w:numFmt w:val="lowerRoman"/>
       <w:lvlText w:val="%9."/>
+      <w:start w:val="1"/>
+      <w:pPr>
+        <w:ind w:left="6330"/>
+        <w:ind w:hanging="180"/>
+      </w:pPr>
       <w:lvlJc w:val="right"/>
-      <w:pPr>
-        <w:ind w:left="6330" w:hanging="180"/>
-      </w:pPr>
     </w:lvl>
   </w:abstractNum>
-  <w:abstractNum w:abstractNumId="1" w15:restartNumberingAfterBreak="0">
+  <w:abstractNum w:abstractNumId="1">
+    <w:multiLevelType w:val="hybridMultilevel"/>
     <w:nsid w:val="526251B4"/>
-    <w:multiLevelType w:val="hybridMultilevel"/>
     <w:tmpl w:val="753E3B76"/>
     <w:lvl w:ilvl="0" w:tplc="0E4264B2">
-      <w:start w:val="1"/>
       <w:numFmt w:val="lowerLetter"/>
       <w:lvlText w:val="(%1)"/>
+      <w:start w:val="1"/>
+      <w:rPr>
+        <w:rFonts w:hint="default"/>
+      </w:rPr>
+      <w:pPr>
+        <w:ind w:left="900"/>
+        <w:ind w:hanging="450"/>
+      </w:pPr>
       <w:lvlJc w:val="left"/>
-      <w:pPr>
-        <w:ind w:left="900" w:hanging="450"/>
-      </w:pPr>
-      <w:rPr>
-        <w:rFonts w:hint="default"/>
-      </w:rPr>
     </w:lvl>
-    <w:lvl w:ilvl="1" w:tplc="04090019" w:tentative="1">
-      <w:start w:val="1"/>
+    <w:lvl w:ilvl="1" w:tentative="1" w:tplc="04090019">
       <w:numFmt w:val="lowerLetter"/>
       <w:lvlText w:val="%2."/>
+      <w:start w:val="1"/>
+      <w:pPr>
+        <w:ind w:left="1530"/>
+        <w:ind w:hanging="360"/>
+      </w:pPr>
       <w:lvlJc w:val="left"/>
-      <w:pPr>
-        <w:ind w:left="1530" w:hanging="360"/>
-      </w:pPr>
     </w:lvl>
-    <w:lvl w:ilvl="2" w:tplc="0409001B" w:tentative="1">
-      <w:start w:val="1"/>
+    <w:lvl w:ilvl="2" w:tentative="1" w:tplc="0409001B">
       <w:numFmt w:val="lowerRoman"/>
       <w:lvlText w:val="%3."/>
+      <w:start w:val="1"/>
+      <w:pPr>
+        <w:ind w:left="2250"/>
+        <w:ind w:hanging="180"/>
+      </w:pPr>
       <w:lvlJc w:val="right"/>
-      <w:pPr>
-        <w:ind w:left="2250" w:hanging="180"/>
-      </w:pPr>
     </w:lvl>
-    <w:lvl w:ilvl="3" w:tplc="0409000F" w:tentative="1">
-      <w:start w:val="1"/>
+    <w:lvl w:ilvl="3" w:tentative="1" w:tplc="0409000F">
       <w:numFmt w:val="decimal"/>
       <w:lvlText w:val="%4."/>
+      <w:start w:val="1"/>
+      <w:pPr>
+        <w:ind w:left="2970"/>
+        <w:ind w:hanging="360"/>
+      </w:pPr>
       <w:lvlJc w:val="left"/>
-      <w:pPr>
-        <w:ind w:left="2970" w:hanging="360"/>
-      </w:pPr>
     </w:lvl>
-    <w:lvl w:ilvl="4" w:tplc="04090019" w:tentative="1">
-      <w:start w:val="1"/>
+    <w:lvl w:ilvl="4" w:tentative="1" w:tplc="04090019">
       <w:numFmt w:val="lowerLetter"/>
       <w:lvlText w:val="%5."/>
+      <w:start w:val="1"/>
+      <w:pPr>
+        <w:ind w:left="3690"/>
+        <w:ind w:hanging="360"/>
+      </w:pPr>
       <w:lvlJc w:val="left"/>
-      <w:pPr>
-        <w:ind w:left="3690" w:hanging="360"/>
-      </w:pPr>
     </w:lvl>
-    <w:lvl w:ilvl="5" w:tplc="0409001B" w:tentative="1">
-      <w:start w:val="1"/>
+    <w:lvl w:ilvl="5" w:tentative="1" w:tplc="0409001B">
       <w:numFmt w:val="lowerRoman"/>
       <w:lvlText w:val="%6."/>
+      <w:start w:val="1"/>
+      <w:pPr>
+        <w:ind w:left="4410"/>
+        <w:ind w:hanging="180"/>
+      </w:pPr>
       <w:lvlJc w:val="right"/>
-      <w:pPr>
-        <w:ind w:left="4410" w:hanging="180"/>
-      </w:pPr>
     </w:lvl>
-    <w:lvl w:ilvl="6" w:tplc="0409000F" w:tentative="1">
-      <w:start w:val="1"/>
+    <w:lvl w:ilvl="6" w:tentative="1" w:tplc="0409000F">
       <w:numFmt w:val="decimal"/>
       <w:lvlText w:val="%7."/>
+      <w:start w:val="1"/>
+      <w:pPr>
+        <w:ind w:left="5130"/>
+        <w:ind w:hanging="360"/>
+      </w:pPr>
       <w:lvlJc w:val="left"/>
-      <w:pPr>
-        <w:ind w:left="5130" w:hanging="360"/>
-      </w:pPr>
     </w:lvl>
-    <w:lvl w:ilvl="7" w:tplc="04090019" w:tentative="1">
-      <w:start w:val="1"/>
+    <w:lvl w:ilvl="7" w:tentative="1" w:tplc="04090019">
       <w:numFmt w:val="lowerLetter"/>
       <w:lvlText w:val="%8."/>
+      <w:start w:val="1"/>
+      <w:pPr>
+        <w:ind w:left="5850"/>
+        <w:ind w:hanging="360"/>
+      </w:pPr>
       <w:lvlJc w:val="left"/>
-      <w:pPr>
-        <w:ind w:left="5850" w:hanging="360"/>
-      </w:pPr>
     </w:lvl>
-    <w:lvl w:ilvl="8" w:tplc="0409001B" w:tentative="1">
-      <w:start w:val="1"/>
+    <w:lvl w:ilvl="8" w:tentative="1" w:tplc="0409001B">
       <w:numFmt w:val="lowerRoman"/>
       <w:lvlText w:val="%9."/>
+      <w:start w:val="1"/>
+      <w:pPr>
+        <w:ind w:left="6570"/>
+        <w:ind w:hanging="180"/>
+      </w:pPr>
       <w:lvlJc w:val="right"/>
-      <w:pPr>
-        <w:ind w:left="6570" w:hanging="180"/>
-      </w:pPr>
     </w:lvl>
   </w:abstractNum>
-  <w:abstractNum w:abstractNumId="2" w15:restartNumberingAfterBreak="0">
+  <w:abstractNum w:abstractNumId="2">
+    <w:multiLevelType w:val="hybridMultilevel"/>
     <w:nsid w:val="6D036951"/>
-    <w:multiLevelType w:val="hybridMultilevel"/>
     <w:tmpl w:val="AF804F48"/>
     <w:lvl w:ilvl="0" w:tplc="75F249A4">
-      <w:start w:val="1"/>
       <w:numFmt w:val="lowerLetter"/>
       <w:lvlText w:val="(%1)"/>
+      <w:start w:val="1"/>
+      <w:rPr>
+        <w:rFonts w:hint="default"/>
+      </w:rPr>
+      <w:pPr>
+        <w:ind w:left="675"/>
+        <w:ind w:hanging="360"/>
+      </w:pPr>
       <w:lvlJc w:val="left"/>
-      <w:pPr>
-        <w:ind w:left="675" w:hanging="360"/>
-      </w:pPr>
-      <w:rPr>
-        <w:rFonts w:hint="default"/>
-      </w:rPr>
     </w:lvl>
-    <w:lvl w:ilvl="1" w:tplc="04090019" w:tentative="1">
-      <w:start w:val="1"/>
+    <w:lvl w:ilvl="1" w:tentative="1" w:tplc="04090019">
       <w:numFmt w:val="lowerLetter"/>
       <w:lvlText w:val="%2."/>
+      <w:start w:val="1"/>
+      <w:pPr>
+        <w:ind w:left="1395"/>
+        <w:ind w:hanging="360"/>
+      </w:pPr>
       <w:lvlJc w:val="left"/>
-      <w:pPr>
-        <w:ind w:left="1395" w:hanging="360"/>
-      </w:pPr>
     </w:lvl>
-    <w:lvl w:ilvl="2" w:tplc="0409001B" w:tentative="1">
-      <w:start w:val="1"/>
+    <w:lvl w:ilvl="2" w:tentative="1" w:tplc="0409001B">
       <w:numFmt w:val="lowerRoman"/>
       <w:lvlText w:val="%3."/>
+      <w:start w:val="1"/>
+      <w:pPr>
+        <w:ind w:left="2115"/>
+        <w:ind w:hanging="180"/>
+      </w:pPr>
       <w:lvlJc w:val="right"/>
-      <w:pPr>
-        <w:ind w:left="2115" w:hanging="180"/>
-      </w:pPr>
     </w:lvl>
-    <w:lvl w:ilvl="3" w:tplc="0409000F" w:tentative="1">
-      <w:start w:val="1"/>
+    <w:lvl w:ilvl="3" w:tentative="1" w:tplc="0409000F">
       <w:numFmt w:val="decimal"/>
       <w:lvlText w:val="%4."/>
+      <w:start w:val="1"/>
+      <w:pPr>
+        <w:ind w:left="2835"/>
+        <w:ind w:hanging="360"/>
+      </w:pPr>
       <w:lvlJc w:val="left"/>
-      <w:pPr>
-        <w:ind w:left="2835" w:hanging="360"/>
-      </w:pPr>
     </w:lvl>
-    <w:lvl w:ilvl="4" w:tplc="04090019" w:tentative="1">
-      <w:start w:val="1"/>
+    <w:lvl w:ilvl="4" w:tentative="1" w:tplc="04090019">
       <w:numFmt w:val="lowerLetter"/>
       <w:lvlText w:val="%5."/>
+      <w:start w:val="1"/>
+      <w:pPr>
+        <w:ind w:left="3555"/>
+        <w:ind w:hanging="360"/>
+      </w:pPr>
       <w:lvlJc w:val="left"/>
-      <w:pPr>
-        <w:ind w:left="3555" w:hanging="360"/>
-      </w:pPr>
     </w:lvl>
-    <w:lvl w:ilvl="5" w:tplc="0409001B" w:tentative="1">
-      <w:start w:val="1"/>
+    <w:lvl w:ilvl="5" w:tentative="1" w:tplc="0409001B">
       <w:numFmt w:val="lowerRoman"/>
       <w:lvlText w:val="%6."/>
+      <w:start w:val="1"/>
+      <w:pPr>
+        <w:ind w:left="4275"/>
+        <w:ind w:hanging="180"/>
+      </w:pPr>
       <w:lvlJc w:val="right"/>
-      <w:pPr>
-        <w:ind w:left="4275" w:hanging="180"/>
-      </w:pPr>
     </w:lvl>
-    <w:lvl w:ilvl="6" w:tplc="0409000F" w:tentative="1">
-      <w:start w:val="1"/>
+    <w:lvl w:ilvl="6" w:tentative="1" w:tplc="0409000F">
       <w:numFmt w:val="decimal"/>
       <w:lvlText w:val="%7."/>
+      <w:start w:val="1"/>
+      <w:pPr>
+        <w:ind w:left="4995"/>
+        <w:ind w:hanging="360"/>
+      </w:pPr>
       <w:lvlJc w:val="left"/>
-      <w:pPr>
-        <w:ind w:left="4995" w:hanging="360"/>
-      </w:pPr>
     </w:lvl>
-    <w:lvl w:ilvl="7" w:tplc="04090019" w:tentative="1">
-      <w:start w:val="1"/>
+    <w:lvl w:ilvl="7" w:tentative="1" w:tplc="04090019">
       <w:numFmt w:val="lowerLetter"/>
       <w:lvlText w:val="%8."/>
+      <w:start w:val="1"/>
+      <w:pPr>
+        <w:ind w:left="5715"/>
+        <w:ind w:hanging="360"/>
+      </w:pPr>
       <w:lvlJc w:val="left"/>
-      <w:pPr>
-        <w:ind w:left="5715" w:hanging="360"/>
-      </w:pPr>
     </w:lvl>
-    <w:lvl w:ilvl="8" w:tplc="0409001B" w:tentative="1">
-      <w:start w:val="1"/>
+    <w:lvl w:ilvl="8" w:tentative="1" w:tplc="0409001B">
       <w:numFmt w:val="lowerRoman"/>
       <w:lvlText w:val="%9."/>
+      <w:start w:val="1"/>
+      <w:pPr>
+        <w:ind w:left="6435"/>
+        <w:ind w:hanging="180"/>
+      </w:pPr>
       <w:lvlJc w:val="right"/>
-      <w:pPr>
-        <w:ind w:left="6435" w:hanging="180"/>
-      </w:pPr>
     </w:lvl>
   </w:abstractNum>
-  <w:num w:numId="1" w16cid:durableId="1532692865">
+  <w:abstractNum w:abstractNumId="10121982">
+    <w:multiLevelType w:val="hybridMultilevel"/>
+    <w:lvl w:ilvl="0">
+      <w:numFmt w:val="bullet"/>
+      <w:lvlText w:val=""/>
+      <w:start w:val="0"/>
+      <w:rPr>
+        <w:rFonts w:ascii="Symbol" w:hAnsi="Symbol"/>
+      </w:rPr>
+      <w:pPr>
+        <w:ind w:left="720"/>
+        <w:ind w:hanging="360"/>
+      </w:pPr>
+    </w:lvl>
+    <w:lvl w:ilvl="1">
+      <w:numFmt w:val="bullet"/>
+      <w:lvlText w:val="o"/>
+      <w:start w:val="0"/>
+      <w:rPr>
+        <w:rFonts w:ascii="Courier New" w:hAnsi="Courier New"/>
+      </w:rPr>
+      <w:pPr>
+        <w:ind w:left="1440"/>
+        <w:ind w:hanging="1080"/>
+      </w:pPr>
+    </w:lvl>
+    <w:lvl w:ilvl="2">
+      <w:numFmt w:val="bullet"/>
+      <w:lvlText w:val=""/>
+      <w:start w:val="0"/>
+      <w:rPr/>
+      <w:pPr>
+        <w:ind w:left="2160"/>
+        <w:ind w:hanging="1800"/>
+      </w:pPr>
+    </w:lvl>
+    <w:lvl w:ilvl="3">
+      <w:numFmt w:val="bullet"/>
+      <w:lvlText w:val=""/>
+      <w:start w:val="0"/>
+      <w:rPr>
+        <w:rFonts w:ascii="Symbol" w:hAnsi="Symbol"/>
+      </w:rPr>
+      <w:pPr>
+        <w:ind w:left="2880"/>
+        <w:ind w:hanging="2520"/>
+      </w:pPr>
+    </w:lvl>
+    <w:lvl w:ilvl="4">
+      <w:numFmt w:val="bullet"/>
+      <w:lvlText w:val="o"/>
+      <w:start w:val="0"/>
+      <w:rPr>
+        <w:rFonts w:ascii="Courier New" w:hAnsi="Courier New"/>
+      </w:rPr>
+      <w:pPr>
+        <w:ind w:left="3600"/>
+        <w:ind w:hanging="3240"/>
+      </w:pPr>
+    </w:lvl>
+    <w:lvl w:ilvl="5">
+      <w:numFmt w:val="bullet"/>
+      <w:lvlText w:val=""/>
+      <w:start w:val="0"/>
+      <w:rPr/>
+      <w:pPr>
+        <w:ind w:left="4320"/>
+        <w:ind w:hanging="3960"/>
+      </w:pPr>
+    </w:lvl>
+    <w:lvl w:ilvl="6">
+      <w:numFmt w:val="bullet"/>
+      <w:lvlText w:val=""/>
+      <w:start w:val="0"/>
+      <w:rPr>
+        <w:rFonts w:ascii="Symbol" w:hAnsi="Symbol"/>
+      </w:rPr>
+      <w:pPr>
+        <w:ind w:left="5040"/>
+        <w:ind w:hanging="4680"/>
+      </w:pPr>
+    </w:lvl>
+    <w:lvl w:ilvl="7">
+      <w:numFmt w:val="bullet"/>
+      <w:lvlText w:val="o"/>
+      <w:start w:val="0"/>
+      <w:rPr>
+        <w:rFonts w:ascii="Courier New" w:hAnsi="Courier New"/>
+      </w:rPr>
+      <w:pPr>
+        <w:ind w:left="5760"/>
+        <w:ind w:hanging="5400"/>
+      </w:pPr>
+    </w:lvl>
+    <w:lvl w:ilvl="8">
+      <w:numFmt w:val="bullet"/>
+      <w:lvlText w:val=""/>
+      <w:start w:val="0"/>
+      <w:rPr/>
+      <w:pPr>
+        <w:ind w:left="6480"/>
+        <w:ind w:hanging="6120"/>
+      </w:pPr>
+    </w:lvl>
+  </w:abstractNum>
+  <w:abstractNum w:abstractNumId="10121983">
+    <w:multiLevelType w:val="hybridMultilevel"/>
+    <w:lvl w:ilvl="0">
+      <w:numFmt w:val="decimal"/>
+      <w:lvlText w:val="%1."/>
+      <w:start w:val="1"/>
+      <w:pPr>
+        <w:ind w:left="720"/>
+        <w:ind w:hanging="360"/>
+      </w:pPr>
+    </w:lvl>
+    <w:lvl w:ilvl="1">
+      <w:numFmt w:val="decimal"/>
+      <w:lvlText w:val="%2."/>
+      <w:start w:val="1"/>
+      <w:pPr>
+        <w:ind w:left="1440"/>
+        <w:ind w:hanging="1080"/>
+      </w:pPr>
+    </w:lvl>
+    <w:lvl w:ilvl="2">
+      <w:numFmt w:val="decimal"/>
+      <w:lvlText w:val="%3."/>
+      <w:start w:val="1"/>
+      <w:pPr>
+        <w:ind w:left="2160"/>
+        <w:ind w:hanging="1980"/>
+      </w:pPr>
+    </w:lvl>
+    <w:lvl w:ilvl="3">
+      <w:numFmt w:val="decimal"/>
+      <w:lvlText w:val="%4."/>
+      <w:start w:val="1"/>
+      <w:pPr>
+        <w:ind w:left="2880"/>
+        <w:ind w:hanging="2520"/>
+      </w:pPr>
+    </w:lvl>
+    <w:lvl w:ilvl="4">
+      <w:numFmt w:val="decimal"/>
+      <w:lvlText w:val="%5."/>
+      <w:start w:val="1"/>
+      <w:pPr>
+        <w:ind w:left="3600"/>
+        <w:ind w:hanging="3240"/>
+      </w:pPr>
+    </w:lvl>
+    <w:lvl w:ilvl="5">
+      <w:numFmt w:val="decimal"/>
+      <w:lvlText w:val="%6."/>
+      <w:start w:val="1"/>
+      <w:pPr>
+        <w:ind w:left="4320"/>
+        <w:ind w:hanging="4140"/>
+      </w:pPr>
+    </w:lvl>
+    <w:lvl w:ilvl="6">
+      <w:numFmt w:val="decimal"/>
+      <w:lvlText w:val="%7."/>
+      <w:start w:val="1"/>
+      <w:pPr>
+        <w:ind w:left="5040"/>
+        <w:ind w:hanging="4680"/>
+      </w:pPr>
+    </w:lvl>
+    <w:lvl w:ilvl="7">
+      <w:numFmt w:val="decimal"/>
+      <w:lvlText w:val="%8."/>
+      <w:start w:val="1"/>
+      <w:pPr>
+        <w:ind w:left="5760"/>
+        <w:ind w:hanging="5400"/>
+      </w:pPr>
+    </w:lvl>
+    <w:lvl w:ilvl="8">
+      <w:numFmt w:val="decimal"/>
+      <w:lvlText w:val="%9."/>
+      <w:start w:val="1"/>
+      <w:pPr>
+        <w:ind w:left="6480"/>
+        <w:ind w:hanging="6300"/>
+      </w:pPr>
+    </w:lvl>
+  </w:abstractNum>
+  <w:num w:numId="1">
     <w:abstractNumId w:val="0"/>
   </w:num>
-  <w:num w:numId="2" w16cid:durableId="845050862">
+  <w:num w:numId="2">
     <w:abstractNumId w:val="2"/>
   </w:num>
-  <w:num w:numId="3" w16cid:durableId="1237398433">
+  <w:num w:numId="3">
     <w:abstractNumId w:val="1"/>
+  </w:num>
+  <w:num w:numId="10121982">
+    <w:abstractNumId w:val="10121982"/>
+  </w:num>
+  <w:num w:numId="10121983">
+    <w:abstractNumId w:val="10121983"/>
   </w:num>
 </w:numbering>
 </file>
 
 <file path=word/styles.xml><?xml version="1.0" encoding="utf-8"?>
-<w:styles xmlns:mc="http://schemas.openxmlformats.org/markup-compatibility/2006" xmlns:r="http://schemas.openxmlformats.org/officeDocument/2006/relationships" xmlns:w="http://schemas.openxmlformats.org/wordprocessingml/2006/main" xmlns:w14="http://schemas.microsoft.com/office/word/2010/wordml" xmlns:w15="http://schemas.microsoft.com/office/word/2012/wordml" xmlns:w16cex="http://schemas.microsoft.com/office/word/2018/wordml/cex" xmlns:w16cid="http://schemas.microsoft.com/office/word/2016/wordml/cid" xmlns:w16="http://schemas.microsoft.com/office/word/2018/wordml" xmlns:w16du="http://schemas.microsoft.com/office/word/2023/wordml/word16du" xmlns:w16sdtdh="http://schemas.microsoft.com/office/word/2020/wordml/sdtdatahash" xmlns:w16se="http://schemas.microsoft.com/office/word/2015/wordml/symex" mc:Ignorable="w14 w15 w16se w16cid w16 w16cex w16sdtdh w16du">
+<w:styles xmlns:a="http://schemas.openxmlformats.org/drawingml/2006/main" xmlns:c="http://schemas.openxmlformats.org/drawingml/2006/chart" xmlns:dgm="http://schemas.openxmlformats.org/drawingml/2006/diagram" xmlns:lc="http://schemas.openxmlformats.org/drawingml/2006/lockedCanvas" xmlns:m="http://schemas.openxmlformats.org/officeDocument/2006/math" xmlns:mc="http://schemas.openxmlformats.org/markup-compatibility/2006" xmlns:mo="http://schemas.microsoft.com/office/mac/office/2008/main" xmlns:mv="urn:schemas-microsoft-com:mac:vml" xmlns:o="urn:schemas-microsoft-com:office:office" xmlns:pic="http://schemas.openxmlformats.org/drawingml/2006/picture" xmlns:r="http://schemas.openxmlformats.org/officeDocument/2006/relationships" xmlns:v="urn:schemas-microsoft-com:vml" xmlns:w="http://schemas.openxmlformats.org/wordprocessingml/2006/main" xmlns:w10="urn:schemas-microsoft-com:office:word" xmlns:w14="http://schemas.microsoft.com/office/word/2010/wordml" xmlns:w15="http://schemas.microsoft.com/office/word/2012/wordml" xmlns:w16="http://schemas.microsoft.com/office/word/2018/wordml" xmlns:w16cex="http://schemas.microsoft.com/office/word/2018/wordml/cex" xmlns:w16cid="http://schemas.microsoft.com/office/word/2016/wordml/cid" xmlns:w16du="http://schemas.microsoft.com/office/word/2023/wordml/word16du" xmlns:w16sdtdh="http://schemas.microsoft.com/office/word/2020/wordml/sdtdatahash" xmlns:w16se="http://schemas.microsoft.com/office/word/2015/wordml/symex" xmlns:wne="http://schemas.microsoft.com/office/word/2006/wordml" xmlns:wp="http://schemas.openxmlformats.org/drawingml/2006/wordprocessingDrawing" xmlns:wp14="http://schemas.microsoft.com/office/word/2010/wordprocessingDrawing" xmlns:wpc="http://schemas.microsoft.com/office/word/2010/wordprocessingCanvas" xmlns:wpg="http://schemas.microsoft.com/office/word/2010/wordprocessingGroup" xmlns:wpi="http://schemas.microsoft.com/office/word/2010/wordprocessingInk" xmlns:wps="http://schemas.microsoft.com/office/word/2010/wordprocessingShape" mc:Ignorable="w14 w15 w16se w16cid w16 w16cex w16sdtdh w16du wp14">
   <w:docDefaults>
     <w:rPrDefault>
       <w:rPr>
-        <w:rFonts w:ascii="Times New Roman" w:eastAsia="Times New Roman" w:hAnsi="Times New Roman" w:cs="Times New Roman"/>
         <w:lang w:val="en-US" w:eastAsia="en-US" w:bidi="ar-SA"/>
+        <w:rFonts w:ascii="Times New Roman" w:cs="Times New Roman" w:eastAsia="Times New Roman" w:hAnsi="Times New Roman"/>
       </w:rPr>
     </w:rPrDefault>
     <w:pPrDefault/>
@@ -4092,24 +4325,24 @@
     </w:rPr>
   </w:style>
   <w:style w:type="paragraph" w:styleId="Heading1">
-    <w:name w:val="heading 1"/>
+    <w:name w:val="Heading 1"/>
+    <w:qFormat/>
     <w:basedOn w:val="Normal"/>
     <w:next w:val="Normal"/>
-    <w:qFormat/>
     <w:rsid w:val="00343F86"/>
     <w:pPr>
       <w:keepNext/>
+      <w:suppressAutoHyphens/>
+      <w:outlineLvl w:val="0"/>
+      <w:jc w:val="center"/>
       <w:tabs>
         <w:tab w:val="center" w:pos="5160"/>
       </w:tabs>
-      <w:suppressAutoHyphens/>
-      <w:jc w:val="center"/>
-      <w:outlineLvl w:val="0"/>
     </w:pPr>
     <w:rPr>
+      <w:spacing w:val="-2"/>
+      <w:b/>
       <w:rFonts w:ascii="Courier" w:hAnsi="Courier"/>
-      <w:b/>
-      <w:spacing w:val="-2"/>
       <w:sz w:val="22"/>
       <w:szCs w:val="20"/>
     </w:rPr>
@@ -4122,18 +4355,18 @@
   </w:style>
   <w:style w:type="table" w:default="1" w:styleId="TableNormal">
     <w:name w:val="Normal Table"/>
-    <w:uiPriority w:val="99"/>
-    <w:semiHidden/>
-    <w:unhideWhenUsed/>
     <w:tblPr>
-      <w:tblInd w:w="0" w:type="dxa"/>
       <w:tblCellMar>
         <w:top w:w="0" w:type="dxa"/>
         <w:left w:w="108" w:type="dxa"/>
         <w:bottom w:w="0" w:type="dxa"/>
         <w:right w:w="108" w:type="dxa"/>
       </w:tblCellMar>
+      <w:tblInd w:w="0" w:type="dxa"/>
     </w:tblPr>
+    <w:uiPriority w:val="99"/>
+    <w:semiHidden/>
+    <w:unhideWhenUsed/>
   </w:style>
   <w:style w:type="numbering" w:default="1" w:styleId="NoList">
     <w:name w:val="No List"/>
@@ -4147,16 +4380,16 @@
     <w:semiHidden/>
     <w:rsid w:val="00CD5D1A"/>
     <w:rPr>
-      <w:rFonts w:ascii="Tahoma" w:hAnsi="Tahoma" w:cs="Tahoma"/>
+      <w:rFonts w:ascii="Tahoma" w:cs="Tahoma" w:hAnsi="Tahoma"/>
       <w:sz w:val="16"/>
       <w:szCs w:val="16"/>
     </w:rPr>
   </w:style>
   <w:style w:type="paragraph" w:styleId="ListParagraph">
     <w:name w:val="List Paragraph"/>
+    <w:qFormat/>
     <w:basedOn w:val="Normal"/>
     <w:uiPriority w:val="34"/>
-    <w:qFormat/>
     <w:rsid w:val="00B75345"/>
     <w:pPr>
       <w:ind w:left="720"/>
@@ -4196,7 +4429,7 @@
       <w:szCs w:val="20"/>
     </w:rPr>
   </w:style>
-  <w:style w:type="character" w:customStyle="1" w:styleId="CommentTextChar">
+  <w:style w:type="character" w:styleId="CommentTextChar">
     <w:name w:val="Comment Text Char"/>
     <w:basedOn w:val="DefaultParagraphFont"/>
     <w:link w:val="CommentText"/>
@@ -4211,19 +4444,19 @@
     <w:unhideWhenUsed/>
     <w:rsid w:val="003D7FCE"/>
     <w:rPr>
+      <w:bCs/>
       <w:b/>
-      <w:bCs/>
     </w:rPr>
   </w:style>
-  <w:style w:type="character" w:customStyle="1" w:styleId="CommentSubjectChar">
+  <w:style w:type="character" w:styleId="CommentSubjectChar">
     <w:name w:val="Comment Subject Char"/>
     <w:basedOn w:val="CommentTextChar"/>
     <w:link w:val="CommentSubject"/>
     <w:semiHidden/>
     <w:rsid w:val="003D7FCE"/>
     <w:rPr>
+      <w:bCs/>
       <w:b/>
-      <w:bCs/>
     </w:rPr>
   </w:style>
   <w:style w:type="paragraph" w:styleId="Header">
@@ -4240,7 +4473,7 @@
       </w:tabs>
     </w:pPr>
   </w:style>
-  <w:style w:type="character" w:customStyle="1" w:styleId="HeaderChar">
+  <w:style w:type="character" w:styleId="HeaderChar">
     <w:name w:val="Header Char"/>
     <w:basedOn w:val="DefaultParagraphFont"/>
     <w:link w:val="Header"/>
@@ -4264,7 +4497,7 @@
       </w:tabs>
     </w:pPr>
   </w:style>
-  <w:style w:type="character" w:customStyle="1" w:styleId="FooterChar">
+  <w:style w:type="character" w:styleId="FooterChar">
     <w:name w:val="Footer Char"/>
     <w:basedOn w:val="DefaultParagraphFont"/>
     <w:link w:val="Footer"/>
@@ -4272,6 +4505,26 @@
     <w:rPr>
       <w:sz w:val="24"/>
       <w:szCs w:val="24"/>
+    </w:rPr>
+  </w:style>
+  <w:style w:type="paragraph" w:styleId="Title">
+    <w:name w:val="Title"/>
+    <w:basedOn w:val="Normal"/>
+    <w:pPr>
+      <w:spacing w:after="300"/>
+    </w:pPr>
+    <w:rPr>
+      <w:color w:val="17365D"/>
+      <w:sz w:val="52"/>
+    </w:rPr>
+  </w:style>
+  <w:style w:type="paragraph" w:styleId="Subtitle">
+    <w:name w:val="Subtitle"/>
+    <w:basedOn w:val="Normal"/>
+    <w:rPr>
+      <w:i/>
+      <w:color w:val="4F81BD"/>
+      <w:sz w:val="24"/>
     </w:rPr>
   </w:style>
 </w:styles>

</xml_diff>